<commit_message>
Updated doc to include list of version management commands
</commit_message>
<xml_diff>
--- a/Docs/Managing Access Sentinel Policies Using LDAP.docx
+++ b/Docs/Managing Access Sentinel Policies Using LDAP.docx
@@ -638,16 +638,7 @@
         <w:t>=XACML Attribute Mappings</w:t>
       </w:r>
       <w:r>
-        <w:t xml:space="preserve">" </w:t>
-      </w:r>
-      <w:r>
-        <w:t xml:space="preserve">subordinate to the access control domain entry </w:t>
-      </w:r>
-      <w:r>
-        <w:t>contains the XACML attribute mappings for the XACML access control domain</w:t>
-      </w:r>
-      <w:r>
-        <w:t xml:space="preserve"> in the </w:t>
+        <w:t xml:space="preserve">" subordinate to the access control domain entry contains the XACML attribute mappings for the XACML access control domain in the </w:t>
       </w:r>
       <w:proofErr w:type="spellStart"/>
       <w:r>
@@ -655,33 +646,12 @@
       </w:r>
       <w:proofErr w:type="spellEnd"/>
       <w:r>
-        <w:t xml:space="preserve"> attribute</w:t>
-      </w:r>
-      <w:r>
-        <w:t>.</w:t>
-      </w:r>
-      <w:r>
-        <w:t xml:space="preserve"> The </w:t>
-      </w:r>
-      <w:r>
-        <w:t xml:space="preserve">attribute is a multivalued </w:t>
-      </w:r>
-      <w:r>
-        <w:t>string</w:t>
-      </w:r>
-      <w:r>
-        <w:t xml:space="preserve">, and each value represents a single attribute mapping. </w:t>
-      </w:r>
-    </w:p>
-    <w:p>
-      <w:r>
-        <w:t>Each</w:t>
-      </w:r>
-      <w:r>
-        <w:t xml:space="preserve"> mapping </w:t>
-      </w:r>
-      <w:r>
-        <w:t>associates a user-friendly attribute name with an XACML triple including the category URI, attribute URI, and data type URI. It also optionally associates the attribute with an LDAP attribute type (either by name or OID).</w:t>
+        <w:t xml:space="preserve"> attribute. The attribute is a multivalued string, and each value represents a single attribute mapping. </w:t>
+      </w:r>
+    </w:p>
+    <w:p>
+      <w:r>
+        <w:t>Each mapping associates a user-friendly attribute name with an XACML triple including the category URI, attribute URI, and data type URI. It also optionally associates the attribute with an LDAP attribute type (either by name or OID).</w:t>
       </w:r>
     </w:p>
     <w:p>
@@ -695,10 +665,7 @@
       </w:pPr>
       <w:proofErr w:type="gramStart"/>
       <w:r>
-        <w:t>{</w:t>
-      </w:r>
-      <w:r>
-        <w:t xml:space="preserve"> </w:t>
+        <w:t xml:space="preserve">{ </w:t>
       </w:r>
       <w:proofErr w:type="spellStart"/>
       <w:r>
@@ -707,22 +674,7 @@
       <w:proofErr w:type="spellEnd"/>
       <w:proofErr w:type="gramEnd"/>
       <w:r>
-        <w:t xml:space="preserve"> "Username",</w:t>
-      </w:r>
-      <w:r>
-        <w:t xml:space="preserve"> </w:t>
-      </w:r>
-      <w:r>
-        <w:t>category "urn:oasis:names:tc:xacml:1.0:subject-category:access-subject",</w:t>
-      </w:r>
-      <w:r>
-        <w:t xml:space="preserve"> </w:t>
-      </w:r>
-      <w:r>
-        <w:t>attribute identifier:"urn:oasis:names:tc:xacml:1.0:subject:subject-id",</w:t>
-      </w:r>
-      <w:r>
-        <w:t xml:space="preserve"> </w:t>
+        <w:t xml:space="preserve"> "Username", category "urn:oasis:names:tc:xacml:1.0:subject-category:access-subject", attribute identifier:"urn:oasis:names:tc:xacml:1.0:subject:subject-id", </w:t>
       </w:r>
       <w:proofErr w:type="spellStart"/>
       <w:r>
@@ -730,13 +682,7 @@
       </w:r>
       <w:proofErr w:type="spellEnd"/>
       <w:r>
-        <w:t xml:space="preserve"> "http://www.w3.org/2001/XMLSchema#string",</w:t>
-      </w:r>
-      <w:r>
-        <w:t xml:space="preserve"> </w:t>
-      </w:r>
-      <w:r>
-        <w:t xml:space="preserve">type </w:t>
+        <w:t xml:space="preserve"> "http://www.w3.org/2001/XMLSchema#string", type </w:t>
       </w:r>
       <w:proofErr w:type="spellStart"/>
       <w:r>
@@ -744,10 +690,7 @@
       </w:r>
       <w:proofErr w:type="spellEnd"/>
       <w:r>
-        <w:t xml:space="preserve"> </w:t>
-      </w:r>
-      <w:r>
-        <w:t>}</w:t>
+        <w:t xml:space="preserve"> }</w:t>
       </w:r>
     </w:p>
     <w:p>
@@ -1180,10 +1123,95 @@
       </w:pPr>
     </w:p>
     <w:p>
+      <w:r>
+        <w:t xml:space="preserve">The current iteration of the Access Sentinel PowerShell commands only supports inspecting versions; you need to use the VMA to modify existing versions or create new versions. </w:t>
+      </w:r>
+      <w:r>
+        <w:t xml:space="preserve">There are </w:t>
+      </w:r>
+      <w:r>
+        <w:t>two commands for inspecting version information:</w:t>
+      </w:r>
+    </w:p>
+    <w:tbl>
+      <w:tblPr>
+        <w:tblStyle w:val="TableGrid"/>
+        <w:tblW w:w="0" w:type="auto"/>
+        <w:tblLook w:val="04A0" w:firstRow="1" w:lastRow="0" w:firstColumn="1" w:lastColumn="0" w:noHBand="0" w:noVBand="1"/>
+      </w:tblPr>
+      <w:tblGrid>
+        <w:gridCol w:w="2335"/>
+        <w:gridCol w:w="7015"/>
+      </w:tblGrid>
+      <w:tr>
+        <w:tc>
+          <w:tcPr>
+            <w:tcW w:w="2335" w:type="dxa"/>
+          </w:tcPr>
+          <w:p>
+            <w:r>
+              <w:t>Get-</w:t>
+            </w:r>
+            <w:proofErr w:type="spellStart"/>
+            <w:r>
+              <w:t>ASVersions</w:t>
+            </w:r>
+            <w:proofErr w:type="spellEnd"/>
+          </w:p>
+        </w:tc>
+        <w:tc>
+          <w:tcPr>
+            <w:tcW w:w="7015" w:type="dxa"/>
+          </w:tcPr>
+          <w:p>
+            <w:r>
+              <w:t>Retrieve the current set of versions</w:t>
+            </w:r>
+          </w:p>
+        </w:tc>
+      </w:tr>
+      <w:tr>
+        <w:tc>
+          <w:tcPr>
+            <w:tcW w:w="2335" w:type="dxa"/>
+          </w:tcPr>
+          <w:p>
+            <w:r>
+              <w:t>Get-</w:t>
+            </w:r>
+            <w:proofErr w:type="spellStart"/>
+            <w:r>
+              <w:t>ASActiveVersion</w:t>
+            </w:r>
+            <w:proofErr w:type="spellEnd"/>
+          </w:p>
+        </w:tc>
+        <w:tc>
+          <w:tcPr>
+            <w:tcW w:w="7015" w:type="dxa"/>
+          </w:tcPr>
+          <w:p>
+            <w:r>
+              <w:t>Retrieve the id of the currently active version</w:t>
+            </w:r>
+            <w:bookmarkStart w:id="0" w:name="_GoBack"/>
+            <w:bookmarkEnd w:id="0"/>
+          </w:p>
+        </w:tc>
+      </w:tr>
+    </w:tbl>
+    <w:p/>
+    <w:p>
+      <w:pPr>
+        <w:pStyle w:val="Codeblock"/>
+      </w:pPr>
+    </w:p>
+    <w:p>
       <w:pPr>
         <w:pStyle w:val="Heading3"/>
       </w:pPr>
       <w:r>
+        <w:lastRenderedPageBreak/>
         <w:t xml:space="preserve">ABAC </w:t>
       </w:r>
       <w:r>
@@ -1200,13 +1228,7 @@
       </w:r>
       <w:proofErr w:type="spellEnd"/>
       <w:r>
-        <w:t xml:space="preserve"> object class holds a single XACML </w:t>
-      </w:r>
-      <w:r>
-        <w:t xml:space="preserve">policy with a single </w:t>
-      </w:r>
-      <w:r>
-        <w:t>rule that applies to the subtree of its immediately superior entry. The VMA displays each policy as an ABAC Rule on the Policy Versions tab, and it has a Scope value of "subtree".</w:t>
+        <w:t xml:space="preserve"> object class holds a single XACML policy with a single rule that applies to the subtree of its immediately superior entry. The VMA displays each policy as an ABAC Rule on the Policy Versions tab, and it has a Scope value of "subtree".</w:t>
       </w:r>
     </w:p>
     <w:p>
@@ -1219,17 +1241,7 @@
       </w:r>
       <w:proofErr w:type="spellEnd"/>
       <w:r>
-        <w:t xml:space="preserve"> object class holds a single XACML </w:t>
-      </w:r>
-      <w:r>
-        <w:t xml:space="preserve">policy with a single </w:t>
-      </w:r>
-      <w:r>
-        <w:t xml:space="preserve">rule that applies only to the its immediately superior entry. The VMA displays these rules with a </w:t>
-      </w:r>
-      <w:r>
-        <w:lastRenderedPageBreak/>
-        <w:t>scope of "entry". Beyond the name of the attribute that contains the actual XACML rule, the two object classes are essentially identical.</w:t>
+        <w:t xml:space="preserve"> object class holds a single XACML policy with a single rule that applies only to the its immediately superior entry. The VMA displays these rules with a scope of "entry". Beyond the name of the attribute that contains the actual XACML rule, the two object classes are essentially identical.</w:t>
       </w:r>
     </w:p>
     <w:p/>
@@ -1252,7 +1264,7 @@
             <w:vAlign w:val="center"/>
           </w:tcPr>
           <w:p>
-            <w:bookmarkStart w:id="0" w:name="_Hlk522703850"/>
+            <w:bookmarkStart w:id="1" w:name="_Hlk522703850"/>
             <w:r>
               <w:t>Attribute name</w:t>
             </w:r>
@@ -1448,13 +1460,7 @@
               <w:pStyle w:val="Tabletext"/>
             </w:pPr>
             <w:r>
-              <w:t>Contains a set of policy version identifiers within which this policy entry doesn't apply. Normally a policy will apply when its policy version is active, or the active policy version is derive</w:t>
-            </w:r>
-            <w:r>
-              <w:t>d</w:t>
-            </w:r>
-            <w:r>
-              <w:t xml:space="preserve"> from the policy's version.</w:t>
+              <w:t>Contains a set of policy version identifiers within which this policy entry doesn't apply. Normally a policy will apply when its policy version is active, or the active policy version is derived from the policy's version.</w:t>
             </w:r>
           </w:p>
         </w:tc>
@@ -1503,7 +1509,7 @@
         </w:tc>
       </w:tr>
     </w:tbl>
-    <w:bookmarkEnd w:id="0"/>
+    <w:bookmarkEnd w:id="1"/>
     <w:p>
       <w:pPr>
         <w:pStyle w:val="Heading4"/>
@@ -1535,13 +1541,7 @@
       </w:r>
       <w:proofErr w:type="spellEnd"/>
       <w:r>
-        <w:t xml:space="preserve"> attribute contains an XACML </w:t>
-      </w:r>
-      <w:r>
-        <w:t xml:space="preserve">policy </w:t>
-      </w:r>
-      <w:r>
-        <w:t>element with certain characteristics and constraints. It corresponds to a single rule as presented in the VMA.</w:t>
+        <w:t xml:space="preserve"> attribute contains an XACML policy element with certain characteristics and constraints. It corresponds to a single rule as presented in the VMA.</w:t>
       </w:r>
     </w:p>
     <w:p>
@@ -1608,10 +1608,7 @@
       </w:r>
       <w:proofErr w:type="spellEnd"/>
       <w:r>
-        <w:t xml:space="preserve"> attribute of the policy must be the same as the common name of the entry containing the policy</w:t>
-      </w:r>
-      <w:r>
-        <w:t xml:space="preserve"> and in the form "</w:t>
+        <w:t xml:space="preserve"> attribute of the policy must be the same as the common name of the entry containing the policy and in the form "</w:t>
       </w:r>
       <w:proofErr w:type="gramStart"/>
       <w:r>
@@ -1643,6 +1640,7 @@
         </w:numPr>
       </w:pPr>
       <w:r>
+        <w:lastRenderedPageBreak/>
         <w:t>The combining algorithm must be "</w:t>
       </w:r>
       <w:proofErr w:type="gramStart"/>
@@ -1710,25 +1708,7 @@
       </w:r>
       <w:proofErr w:type="spellEnd"/>
       <w:r>
-        <w:t xml:space="preserve"> attribute that is a UUID</w:t>
-      </w:r>
-      <w:r>
-        <w:t xml:space="preserve"> in the form </w:t>
-      </w:r>
-      <w:r>
-        <w:t>"</w:t>
-      </w:r>
-      <w:r>
-        <w:t>d310</w:t>
-      </w:r>
-      <w:r>
-        <w:t>7fd6-2c85-44fd-8f80-b9752b3a</w:t>
-      </w:r>
-      <w:r>
-        <w:t>771a</w:t>
-      </w:r>
-      <w:r>
-        <w:t>"</w:t>
+        <w:t xml:space="preserve"> attribute that is a UUID in the form "d3107fd6-2c85-44fd-8f80-b9752b3a771a"</w:t>
       </w:r>
     </w:p>
     <w:p>
@@ -1740,7 +1720,6 @@
         </w:numPr>
       </w:pPr>
       <w:r>
-        <w:lastRenderedPageBreak/>
         <w:t>The Description element of the Rule contains the description of the rule as shown in the "Description" column of the VMA.</w:t>
       </w:r>
     </w:p>
@@ -2288,21 +2267,566 @@
         <w:pStyle w:val="Codeblock"/>
       </w:pPr>
       <w:r>
+        <w:t>PS&gt; Get-</w:t>
+      </w:r>
+      <w:proofErr w:type="spellStart"/>
+      <w:r>
+        <w:t>DefaultASConnection</w:t>
+      </w:r>
+      <w:proofErr w:type="spellEnd"/>
+    </w:p>
+    <w:p>
+      <w:pPr>
+        <w:pStyle w:val="Codeblock"/>
+      </w:pPr>
+    </w:p>
+    <w:p>
+      <w:pPr>
+        <w:pStyle w:val="Codeblock"/>
+      </w:pPr>
+      <w:r>
+        <w:t xml:space="preserve">Port   </w:t>
+      </w:r>
+      <w:proofErr w:type="gramStart"/>
+      <w:r>
+        <w:t xml:space="preserve">  :</w:t>
+      </w:r>
+      <w:proofErr w:type="gramEnd"/>
+      <w:r>
+        <w:t xml:space="preserve"> 3006</w:t>
+      </w:r>
+    </w:p>
+    <w:p>
+      <w:pPr>
+        <w:pStyle w:val="Codeblock"/>
+      </w:pPr>
+      <w:proofErr w:type="spellStart"/>
+      <w:r>
+        <w:t>UserDN</w:t>
+      </w:r>
+      <w:proofErr w:type="spellEnd"/>
+      <w:r>
+        <w:t xml:space="preserve"> </w:t>
+      </w:r>
+      <w:proofErr w:type="gramStart"/>
+      <w:r>
+        <w:t xml:space="preserve">  :</w:t>
+      </w:r>
+      <w:proofErr w:type="gramEnd"/>
+      <w:r>
+        <w:t xml:space="preserve"> </w:t>
+      </w:r>
+      <w:proofErr w:type="spellStart"/>
+      <w:r>
+        <w:t>cn</w:t>
+      </w:r>
+      <w:proofErr w:type="spellEnd"/>
+      <w:r>
+        <w:t xml:space="preserve">=Margaret </w:t>
+      </w:r>
+      <w:proofErr w:type="spellStart"/>
+      <w:r>
+        <w:t>Hunter,O</w:t>
+      </w:r>
+      <w:proofErr w:type="spellEnd"/>
+      <w:r>
+        <w:t>=</w:t>
+      </w:r>
+      <w:proofErr w:type="spellStart"/>
+      <w:r>
+        <w:t>deltawing</w:t>
+      </w:r>
+      <w:proofErr w:type="spellEnd"/>
+    </w:p>
+    <w:p>
+      <w:pPr>
+        <w:pStyle w:val="Codeblock"/>
+      </w:pPr>
+      <w:proofErr w:type="spellStart"/>
+      <w:proofErr w:type="gramStart"/>
+      <w:r>
+        <w:t>DomainDN</w:t>
+      </w:r>
+      <w:proofErr w:type="spellEnd"/>
+      <w:r>
+        <w:t xml:space="preserve"> :</w:t>
+      </w:r>
+      <w:proofErr w:type="gramEnd"/>
+      <w:r>
+        <w:t xml:space="preserve"> o=</w:t>
+      </w:r>
+      <w:proofErr w:type="spellStart"/>
+      <w:r>
+        <w:t>deltawing</w:t>
+      </w:r>
+      <w:proofErr w:type="spellEnd"/>
+    </w:p>
+    <w:p>
+      <w:pPr>
+        <w:pStyle w:val="Codeblock"/>
+      </w:pPr>
+      <w:proofErr w:type="gramStart"/>
+      <w:r>
+        <w:t>Hostname :</w:t>
+      </w:r>
+      <w:proofErr w:type="gramEnd"/>
+      <w:r>
+        <w:t xml:space="preserve"> 192.168.0.150</w:t>
+      </w:r>
+    </w:p>
+    <w:p>
+      <w:pPr>
+        <w:pStyle w:val="Codeblock"/>
+      </w:pPr>
+      <w:proofErr w:type="gramStart"/>
+      <w:r>
+        <w:t>Password :</w:t>
+      </w:r>
+      <w:proofErr w:type="gramEnd"/>
+      <w:r>
+        <w:t xml:space="preserve"> </w:t>
+      </w:r>
+      <w:proofErr w:type="spellStart"/>
+      <w:r>
+        <w:t>testpass</w:t>
+      </w:r>
+      <w:proofErr w:type="spellEnd"/>
+    </w:p>
+    <w:p>
+      <w:pPr>
+        <w:pStyle w:val="Codeblock"/>
+      </w:pPr>
+      <w:proofErr w:type="spellStart"/>
+      <w:proofErr w:type="gramStart"/>
+      <w:r>
+        <w:t>LDAPCon</w:t>
+      </w:r>
+      <w:proofErr w:type="spellEnd"/>
+      <w:r>
+        <w:t xml:space="preserve">  :</w:t>
+      </w:r>
+      <w:proofErr w:type="gramEnd"/>
+      <w:r>
+        <w:t xml:space="preserve"> </w:t>
+      </w:r>
+      <w:proofErr w:type="spellStart"/>
+      <w:r>
+        <w:t>System.DirectoryServices.Protocols.LdapConnection</w:t>
+      </w:r>
+      <w:proofErr w:type="spellEnd"/>
+    </w:p>
+    <w:p>
+      <w:pPr>
+        <w:pStyle w:val="Codeblock"/>
+      </w:pPr>
+    </w:p>
+    <w:p>
+      <w:pPr>
+        <w:pStyle w:val="Codeblock"/>
+      </w:pPr>
+      <w:r>
+        <w:t># Save the current default connection in a file</w:t>
+      </w:r>
+    </w:p>
+    <w:p>
+      <w:pPr>
+        <w:pStyle w:val="Codeblock"/>
+      </w:pPr>
+      <w:r>
+        <w:t>PS&gt;</w:t>
+      </w:r>
+      <w:r>
+        <w:t xml:space="preserve"> Write-</w:t>
+      </w:r>
+      <w:proofErr w:type="spellStart"/>
+      <w:r>
+        <w:t>ASConnection</w:t>
+      </w:r>
+      <w:proofErr w:type="spellEnd"/>
+      <w:r>
+        <w:t xml:space="preserve"> -Connection (Get-</w:t>
+      </w:r>
+      <w:proofErr w:type="spellStart"/>
+      <w:r>
+        <w:t>DefaultASConnection</w:t>
+      </w:r>
+      <w:proofErr w:type="spellEnd"/>
+      <w:r>
+        <w:t>) -</w:t>
+      </w:r>
+      <w:proofErr w:type="spellStart"/>
+      <w:r>
+        <w:t>FilePath</w:t>
+      </w:r>
+      <w:proofErr w:type="spellEnd"/>
+      <w:r>
+        <w:t xml:space="preserve"> '</w:t>
+      </w:r>
+      <w:proofErr w:type="spellStart"/>
+      <w:r>
+        <w:t>pdp.con</w:t>
+      </w:r>
+      <w:proofErr w:type="spellEnd"/>
+      <w:r>
+        <w:t>'</w:t>
+      </w:r>
+    </w:p>
+    <w:p>
+      <w:pPr>
+        <w:pStyle w:val="Codeblock"/>
+      </w:pPr>
+    </w:p>
+    <w:p>
+      <w:pPr>
+        <w:pStyle w:val="Codeblock"/>
+      </w:pPr>
+      <w:r>
+        <w:t># Restore the default Access Sentinel connection</w:t>
+      </w:r>
+    </w:p>
+    <w:p>
+      <w:pPr>
+        <w:pStyle w:val="Codeblock"/>
+      </w:pPr>
+      <w:r>
+        <w:t>PS&gt; Set-</w:t>
+      </w:r>
+      <w:proofErr w:type="spellStart"/>
+      <w:r>
+        <w:t>DefaultASConnection</w:t>
+      </w:r>
+      <w:proofErr w:type="spellEnd"/>
+      <w:r>
+        <w:t xml:space="preserve"> -</w:t>
+      </w:r>
+      <w:proofErr w:type="spellStart"/>
+      <w:r>
+        <w:t>FilePath</w:t>
+      </w:r>
+      <w:proofErr w:type="spellEnd"/>
+      <w:r>
+        <w:t xml:space="preserve"> '.\</w:t>
+      </w:r>
+      <w:proofErr w:type="spellStart"/>
+      <w:r>
+        <w:t>pdp.con</w:t>
+      </w:r>
+      <w:proofErr w:type="spellEnd"/>
+      <w:r>
+        <w:t>'</w:t>
+      </w:r>
+    </w:p>
+    <w:p>
+      <w:pPr>
+        <w:pStyle w:val="Codeblock"/>
+      </w:pPr>
+    </w:p>
+    <w:p>
+      <w:pPr>
+        <w:pStyle w:val="Codeblock"/>
+      </w:pPr>
+      <w:r>
+        <w:t># List the XACML attributes</w:t>
+      </w:r>
+    </w:p>
+    <w:p>
+      <w:pPr>
+        <w:pStyle w:val="Codeblock"/>
+      </w:pPr>
+      <w:r>
+        <w:t>PS&gt; Get-</w:t>
+      </w:r>
+      <w:proofErr w:type="spellStart"/>
+      <w:r>
+        <w:t>ASAttributeDefinitions</w:t>
+      </w:r>
+      <w:proofErr w:type="spellEnd"/>
+    </w:p>
+    <w:p>
+      <w:pPr>
+        <w:pStyle w:val="Codeblock"/>
+      </w:pPr>
+    </w:p>
+    <w:p>
+      <w:pPr>
+        <w:pStyle w:val="Codeblock"/>
+      </w:pPr>
+      <w:proofErr w:type="spellStart"/>
+      <w:r>
+        <w:t>idOrSel</w:t>
+      </w:r>
+      <w:proofErr w:type="spellEnd"/>
+      <w:r>
+        <w:t xml:space="preserve">   </w:t>
+      </w:r>
+      <w:proofErr w:type="gramStart"/>
+      <w:r>
+        <w:t xml:space="preserve">  :</w:t>
+      </w:r>
+      <w:proofErr w:type="gramEnd"/>
+      <w:r>
+        <w:t xml:space="preserve"> identifier</w:t>
+      </w:r>
+    </w:p>
+    <w:p>
+      <w:pPr>
+        <w:pStyle w:val="Codeblock"/>
+      </w:pPr>
+      <w:proofErr w:type="spellStart"/>
+      <w:r>
+        <w:t>dataType</w:t>
+      </w:r>
+      <w:proofErr w:type="spellEnd"/>
+      <w:r>
+        <w:t xml:space="preserve">  </w:t>
+      </w:r>
+      <w:proofErr w:type="gramStart"/>
+      <w:r>
+        <w:t xml:space="preserve">  :</w:t>
+      </w:r>
+      <w:proofErr w:type="gramEnd"/>
+      <w:r>
+        <w:t xml:space="preserve"> http://www.w3.org/2001/XMLSchema#string</w:t>
+      </w:r>
+    </w:p>
+    <w:p>
+      <w:pPr>
+        <w:pStyle w:val="Codeblock"/>
+      </w:pPr>
+      <w:r>
+        <w:t xml:space="preserve">category  </w:t>
+      </w:r>
+      <w:proofErr w:type="gramStart"/>
+      <w:r>
+        <w:t xml:space="preserve">  :</w:t>
+      </w:r>
+      <w:proofErr w:type="gramEnd"/>
+      <w:r>
+        <w:t xml:space="preserve"> urn:oasis:names:tc:xacml:1.0:subject-category:access-subject</w:t>
+      </w:r>
+    </w:p>
+    <w:p>
+      <w:pPr>
+        <w:pStyle w:val="Codeblock"/>
+      </w:pPr>
+      <w:proofErr w:type="spellStart"/>
+      <w:r>
+        <w:t>ldapType</w:t>
+      </w:r>
+      <w:proofErr w:type="spellEnd"/>
+      <w:r>
+        <w:t xml:space="preserve">  </w:t>
+      </w:r>
+      <w:proofErr w:type="gramStart"/>
+      <w:r>
+        <w:t xml:space="preserve">  :</w:t>
+      </w:r>
+      <w:proofErr w:type="gramEnd"/>
+      <w:r>
+        <w:t xml:space="preserve"> </w:t>
+      </w:r>
+      <w:proofErr w:type="spellStart"/>
+      <w:r>
+        <w:t>viewDSUserName</w:t>
+      </w:r>
+      <w:proofErr w:type="spellEnd"/>
+    </w:p>
+    <w:p>
+      <w:pPr>
+        <w:pStyle w:val="Codeblock"/>
+      </w:pPr>
+      <w:r>
+        <w:t xml:space="preserve">attribute </w:t>
+      </w:r>
+      <w:proofErr w:type="gramStart"/>
+      <w:r>
+        <w:t xml:space="preserve">  :</w:t>
+      </w:r>
+      <w:proofErr w:type="gramEnd"/>
+      <w:r>
+        <w:t xml:space="preserve"> urn:oasis:names:tc:xacml:1.0:subject:subject-id</w:t>
+      </w:r>
+    </w:p>
+    <w:p>
+      <w:pPr>
+        <w:pStyle w:val="Codeblock"/>
+      </w:pPr>
+      <w:proofErr w:type="spellStart"/>
+      <w:proofErr w:type="gramStart"/>
+      <w:r>
+        <w:t>displayName</w:t>
+      </w:r>
+      <w:proofErr w:type="spellEnd"/>
+      <w:r>
+        <w:t xml:space="preserve"> :</w:t>
+      </w:r>
+      <w:proofErr w:type="gramEnd"/>
+      <w:r>
+        <w:t xml:space="preserve"> Username</w:t>
+      </w:r>
+    </w:p>
+    <w:p>
+      <w:pPr>
+        <w:pStyle w:val="Codeblock"/>
+      </w:pPr>
+    </w:p>
+    <w:p>
+      <w:pPr>
+        <w:pStyle w:val="Codeblock"/>
+      </w:pPr>
+      <w:r>
+        <w:t># Add an XACML attribute</w:t>
+      </w:r>
+    </w:p>
+    <w:p>
+      <w:pPr>
+        <w:pStyle w:val="Codeblock"/>
+      </w:pPr>
+      <w:r>
         <w:t xml:space="preserve">PS&gt; </w:t>
       </w:r>
       <w:r>
-        <w:t>Get-</w:t>
-      </w:r>
-      <w:proofErr w:type="spellStart"/>
-      <w:r>
-        <w:t>DefaultASConnection</w:t>
-      </w:r>
-      <w:proofErr w:type="spellEnd"/>
-    </w:p>
-    <w:p>
-      <w:pPr>
-        <w:pStyle w:val="Codeblock"/>
-      </w:pPr>
+        <w:t>Add-</w:t>
+      </w:r>
+      <w:proofErr w:type="spellStart"/>
+      <w:r>
+        <w:t>ASAttributeDefinition</w:t>
+      </w:r>
+      <w:proofErr w:type="spellEnd"/>
+      <w:r>
+        <w:t xml:space="preserve"> -DisplayName 'Phone' -Category '</w:t>
+      </w:r>
+      <w:proofErr w:type="gramStart"/>
+      <w:r>
+        <w:t>urn:oasis</w:t>
+      </w:r>
+      <w:proofErr w:type="gramEnd"/>
+      <w:r>
+        <w:t>:names:tc:xacml:1.0:subject-category:access-subject' -attribute 'http://viewds.com/</w:t>
+      </w:r>
+      <w:proofErr w:type="spellStart"/>
+      <w:r>
+        <w:t>xacml</w:t>
+      </w:r>
+      <w:proofErr w:type="spellEnd"/>
+      <w:r>
+        <w:t>/attributes/telephone' -Datatype 'http://www.w3.org/2001/XMLSchema#string'</w:t>
+      </w:r>
+    </w:p>
+    <w:p>
+      <w:pPr>
+        <w:pStyle w:val="Codeblock"/>
+      </w:pPr>
+    </w:p>
+    <w:p>
+      <w:pPr>
+        <w:pStyle w:val="Codeblock"/>
+      </w:pPr>
+      <w:r>
+        <w:t># List the XACML attributes</w:t>
+      </w:r>
+    </w:p>
+    <w:p>
+      <w:pPr>
+        <w:pStyle w:val="Codeblock"/>
+      </w:pPr>
+      <w:r>
+        <w:t>PS&gt; Get-</w:t>
+      </w:r>
+      <w:proofErr w:type="spellStart"/>
+      <w:r>
+        <w:t>ASAttributeDefinitions</w:t>
+      </w:r>
+      <w:proofErr w:type="spellEnd"/>
+    </w:p>
+    <w:p>
+      <w:pPr>
+        <w:pStyle w:val="Codeblock"/>
+      </w:pPr>
+    </w:p>
+    <w:p>
+      <w:pPr>
+        <w:pStyle w:val="Codeblock"/>
+      </w:pPr>
+      <w:proofErr w:type="spellStart"/>
+      <w:r>
+        <w:t>idOrSel</w:t>
+      </w:r>
+      <w:proofErr w:type="spellEnd"/>
+      <w:r>
+        <w:t xml:space="preserve">   </w:t>
+      </w:r>
+      <w:proofErr w:type="gramStart"/>
+      <w:r>
+        <w:t xml:space="preserve">  :</w:t>
+      </w:r>
+      <w:proofErr w:type="gramEnd"/>
+      <w:r>
+        <w:t xml:space="preserve"> identifier</w:t>
+      </w:r>
+    </w:p>
+    <w:p>
+      <w:pPr>
+        <w:pStyle w:val="Codeblock"/>
+      </w:pPr>
+      <w:proofErr w:type="spellStart"/>
+      <w:r>
+        <w:t>dataType</w:t>
+      </w:r>
+      <w:proofErr w:type="spellEnd"/>
+      <w:r>
+        <w:t xml:space="preserve">  </w:t>
+      </w:r>
+      <w:proofErr w:type="gramStart"/>
+      <w:r>
+        <w:t xml:space="preserve">  :</w:t>
+      </w:r>
+      <w:proofErr w:type="gramEnd"/>
+      <w:r>
+        <w:t xml:space="preserve"> http://www.w3.org/2001/XMLSchema#string</w:t>
+      </w:r>
+    </w:p>
+    <w:p>
+      <w:pPr>
+        <w:pStyle w:val="Codeblock"/>
+      </w:pPr>
+      <w:r>
+        <w:t xml:space="preserve">category  </w:t>
+      </w:r>
+      <w:proofErr w:type="gramStart"/>
+      <w:r>
+        <w:t xml:space="preserve">  :</w:t>
+      </w:r>
+      <w:proofErr w:type="gramEnd"/>
+      <w:r>
+        <w:t xml:space="preserve"> urn:oasis:names:tc:xacml:1.0:subject-category:access-subject</w:t>
+      </w:r>
+    </w:p>
+    <w:p>
+      <w:pPr>
+        <w:pStyle w:val="Codeblock"/>
+      </w:pPr>
+      <w:proofErr w:type="spellStart"/>
+      <w:r>
+        <w:t>ldapType</w:t>
+      </w:r>
+      <w:proofErr w:type="spellEnd"/>
+      <w:r>
+        <w:t xml:space="preserve">  </w:t>
+      </w:r>
+      <w:proofErr w:type="gramStart"/>
+      <w:r>
+        <w:t xml:space="preserve">  :</w:t>
+      </w:r>
+      <w:proofErr w:type="gramEnd"/>
+      <w:r>
+        <w:t xml:space="preserve"> </w:t>
+      </w:r>
+      <w:proofErr w:type="spellStart"/>
+      <w:r>
+        <w:t>viewDSUserName</w:t>
+      </w:r>
+      <w:proofErr w:type="spellEnd"/>
     </w:p>
     <w:p>
       <w:pPr>
@@ -2310,7 +2834,7 @@
       </w:pPr>
       <w:r>
         <w:lastRenderedPageBreak/>
-        <w:t xml:space="preserve">Port   </w:t>
+        <w:t xml:space="preserve">attribute </w:t>
       </w:r>
       <w:proofErr w:type="gramStart"/>
       <w:r>
@@ -2318,59 +2842,114 @@
       </w:r>
       <w:proofErr w:type="gramEnd"/>
       <w:r>
-        <w:t xml:space="preserve"> 3006</w:t>
-      </w:r>
-    </w:p>
-    <w:p>
-      <w:pPr>
-        <w:pStyle w:val="Codeblock"/>
-      </w:pPr>
-      <w:proofErr w:type="spellStart"/>
-      <w:r>
-        <w:t>UserDN</w:t>
-      </w:r>
-      <w:proofErr w:type="spellEnd"/>
-      <w:r>
-        <w:t xml:space="preserve"> </w:t>
-      </w:r>
+        <w:t xml:space="preserve"> urn:oasis:names:tc:xacml:1.0:subject:subject-id</w:t>
+      </w:r>
+    </w:p>
+    <w:p>
+      <w:pPr>
+        <w:pStyle w:val="Codeblock"/>
+      </w:pPr>
+      <w:proofErr w:type="spellStart"/>
       <w:proofErr w:type="gramStart"/>
       <w:r>
+        <w:t>displayName</w:t>
+      </w:r>
+      <w:proofErr w:type="spellEnd"/>
+      <w:r>
+        <w:t xml:space="preserve"> :</w:t>
+      </w:r>
+      <w:proofErr w:type="gramEnd"/>
+      <w:r>
+        <w:t xml:space="preserve"> Username</w:t>
+      </w:r>
+    </w:p>
+    <w:p>
+      <w:pPr>
+        <w:pStyle w:val="Codeblock"/>
+      </w:pPr>
+    </w:p>
+    <w:p>
+      <w:pPr>
+        <w:pStyle w:val="Codeblock"/>
+      </w:pPr>
+      <w:r>
+        <w:t xml:space="preserve">attribute </w:t>
+      </w:r>
+      <w:proofErr w:type="gramStart"/>
+      <w:r>
         <w:t xml:space="preserve">  :</w:t>
       </w:r>
       <w:proofErr w:type="gramEnd"/>
       <w:r>
-        <w:t xml:space="preserve"> </w:t>
-      </w:r>
-      <w:proofErr w:type="spellStart"/>
-      <w:r>
-        <w:t>cn</w:t>
-      </w:r>
-      <w:proofErr w:type="spellEnd"/>
-      <w:r>
-        <w:t xml:space="preserve">=Margaret </w:t>
-      </w:r>
-      <w:proofErr w:type="spellStart"/>
-      <w:r>
-        <w:t>Hunter,O</w:t>
-      </w:r>
-      <w:proofErr w:type="spellEnd"/>
-      <w:r>
-        <w:t>=</w:t>
-      </w:r>
-      <w:proofErr w:type="spellStart"/>
-      <w:r>
-        <w:t>deltawing</w:t>
-      </w:r>
-      <w:proofErr w:type="spellEnd"/>
-    </w:p>
-    <w:p>
-      <w:pPr>
-        <w:pStyle w:val="Codeblock"/>
-      </w:pPr>
-      <w:proofErr w:type="spellStart"/>
+        <w:t xml:space="preserve"> http://viewds.com/xacml/attributes/telephone</w:t>
+      </w:r>
+    </w:p>
+    <w:p>
+      <w:pPr>
+        <w:pStyle w:val="Codeblock"/>
+      </w:pPr>
+      <w:r>
+        <w:t xml:space="preserve">category  </w:t>
+      </w:r>
       <w:proofErr w:type="gramStart"/>
       <w:r>
-        <w:t>DomainDN</w:t>
+        <w:t xml:space="preserve">  :</w:t>
+      </w:r>
+      <w:proofErr w:type="gramEnd"/>
+      <w:r>
+        <w:t xml:space="preserve"> urn:oasis:names:tc:xacml:1.0:subject-category:access-subject</w:t>
+      </w:r>
+    </w:p>
+    <w:p>
+      <w:pPr>
+        <w:pStyle w:val="Codeblock"/>
+      </w:pPr>
+      <w:proofErr w:type="spellStart"/>
+      <w:r>
+        <w:t>idOrSel</w:t>
+      </w:r>
+      <w:proofErr w:type="spellEnd"/>
+      <w:r>
+        <w:t xml:space="preserve">   </w:t>
+      </w:r>
+      <w:proofErr w:type="gramStart"/>
+      <w:r>
+        <w:t xml:space="preserve">  :</w:t>
+      </w:r>
+      <w:proofErr w:type="gramEnd"/>
+      <w:r>
+        <w:t xml:space="preserve"> identifier</w:t>
+      </w:r>
+    </w:p>
+    <w:p>
+      <w:pPr>
+        <w:pStyle w:val="Codeblock"/>
+      </w:pPr>
+      <w:proofErr w:type="spellStart"/>
+      <w:r>
+        <w:t>dataType</w:t>
+      </w:r>
+      <w:proofErr w:type="spellEnd"/>
+      <w:r>
+        <w:t xml:space="preserve">  </w:t>
+      </w:r>
+      <w:proofErr w:type="gramStart"/>
+      <w:r>
+        <w:t xml:space="preserve">  :</w:t>
+      </w:r>
+      <w:proofErr w:type="gramEnd"/>
+      <w:r>
+        <w:t xml:space="preserve"> http://www.w3.org/2001/XMLSchema#string</w:t>
+      </w:r>
+    </w:p>
+    <w:p>
+      <w:pPr>
+        <w:pStyle w:val="Codeblock"/>
+      </w:pPr>
+      <w:proofErr w:type="spellStart"/>
+      <w:proofErr w:type="gramStart"/>
+      <w:r>
+        <w:t>displayName</w:t>
       </w:r>
       <w:proofErr w:type="spellEnd"/>
       <w:r>
@@ -2378,609 +2957,6 @@
       </w:r>
       <w:proofErr w:type="gramEnd"/>
       <w:r>
-        <w:t xml:space="preserve"> o=</w:t>
-      </w:r>
-      <w:proofErr w:type="spellStart"/>
-      <w:r>
-        <w:t>deltawing</w:t>
-      </w:r>
-      <w:proofErr w:type="spellEnd"/>
-    </w:p>
-    <w:p>
-      <w:pPr>
-        <w:pStyle w:val="Codeblock"/>
-      </w:pPr>
-      <w:proofErr w:type="gramStart"/>
-      <w:r>
-        <w:t>Hostname :</w:t>
-      </w:r>
-      <w:proofErr w:type="gramEnd"/>
-      <w:r>
-        <w:t xml:space="preserve"> 192.168.0.150</w:t>
-      </w:r>
-    </w:p>
-    <w:p>
-      <w:pPr>
-        <w:pStyle w:val="Codeblock"/>
-      </w:pPr>
-      <w:proofErr w:type="gramStart"/>
-      <w:r>
-        <w:t>Password :</w:t>
-      </w:r>
-      <w:proofErr w:type="gramEnd"/>
-      <w:r>
-        <w:t xml:space="preserve"> </w:t>
-      </w:r>
-      <w:proofErr w:type="spellStart"/>
-      <w:r>
-        <w:t>testpass</w:t>
-      </w:r>
-      <w:proofErr w:type="spellEnd"/>
-    </w:p>
-    <w:p>
-      <w:pPr>
-        <w:pStyle w:val="Codeblock"/>
-      </w:pPr>
-      <w:proofErr w:type="spellStart"/>
-      <w:proofErr w:type="gramStart"/>
-      <w:r>
-        <w:t>LDAPCon</w:t>
-      </w:r>
-      <w:proofErr w:type="spellEnd"/>
-      <w:r>
-        <w:t xml:space="preserve">  :</w:t>
-      </w:r>
-      <w:proofErr w:type="gramEnd"/>
-      <w:r>
-        <w:t xml:space="preserve"> </w:t>
-      </w:r>
-      <w:proofErr w:type="spellStart"/>
-      <w:r>
-        <w:t>System.DirectoryServices.Protocols.LdapConnection</w:t>
-      </w:r>
-      <w:proofErr w:type="spellEnd"/>
-    </w:p>
-    <w:p>
-      <w:pPr>
-        <w:pStyle w:val="Codeblock"/>
-      </w:pPr>
-    </w:p>
-    <w:p>
-      <w:pPr>
-        <w:pStyle w:val="Codeblock"/>
-      </w:pPr>
-      <w:r>
-        <w:t># Save the current default connection in a file</w:t>
-      </w:r>
-    </w:p>
-    <w:p>
-      <w:pPr>
-        <w:pStyle w:val="Codeblock"/>
-      </w:pPr>
-      <w:r>
-        <w:t>PS&gt;</w:t>
-      </w:r>
-      <w:r>
-        <w:t xml:space="preserve"> Write-</w:t>
-      </w:r>
-      <w:proofErr w:type="spellStart"/>
-      <w:r>
-        <w:t>ASConnection</w:t>
-      </w:r>
-      <w:proofErr w:type="spellEnd"/>
-      <w:r>
-        <w:t xml:space="preserve"> -Connection (Get-</w:t>
-      </w:r>
-      <w:proofErr w:type="spellStart"/>
-      <w:r>
-        <w:t>DefaultASConnection</w:t>
-      </w:r>
-      <w:proofErr w:type="spellEnd"/>
-      <w:r>
-        <w:t>) -</w:t>
-      </w:r>
-      <w:proofErr w:type="spellStart"/>
-      <w:r>
-        <w:t>FilePath</w:t>
-      </w:r>
-      <w:proofErr w:type="spellEnd"/>
-      <w:r>
-        <w:t xml:space="preserve"> '</w:t>
-      </w:r>
-      <w:proofErr w:type="spellStart"/>
-      <w:r>
-        <w:t>pdp.con</w:t>
-      </w:r>
-      <w:proofErr w:type="spellEnd"/>
-      <w:r>
-        <w:t>'</w:t>
-      </w:r>
-    </w:p>
-    <w:p>
-      <w:pPr>
-        <w:pStyle w:val="Codeblock"/>
-      </w:pPr>
-    </w:p>
-    <w:p>
-      <w:pPr>
-        <w:pStyle w:val="Codeblock"/>
-      </w:pPr>
-      <w:r>
-        <w:t># Restore the default Access Sentinel connection</w:t>
-      </w:r>
-    </w:p>
-    <w:p>
-      <w:pPr>
-        <w:pStyle w:val="Codeblock"/>
-      </w:pPr>
-      <w:r>
-        <w:t>PS&gt; Set-</w:t>
-      </w:r>
-      <w:proofErr w:type="spellStart"/>
-      <w:r>
-        <w:t>DefaultASConnection</w:t>
-      </w:r>
-      <w:proofErr w:type="spellEnd"/>
-      <w:r>
-        <w:t xml:space="preserve"> -</w:t>
-      </w:r>
-      <w:proofErr w:type="spellStart"/>
-      <w:r>
-        <w:t>FilePath</w:t>
-      </w:r>
-      <w:proofErr w:type="spellEnd"/>
-      <w:r>
-        <w:t xml:space="preserve"> '.\</w:t>
-      </w:r>
-      <w:proofErr w:type="spellStart"/>
-      <w:r>
-        <w:t>pdp.con</w:t>
-      </w:r>
-      <w:proofErr w:type="spellEnd"/>
-      <w:r>
-        <w:t>'</w:t>
-      </w:r>
-    </w:p>
-    <w:p>
-      <w:pPr>
-        <w:pStyle w:val="Codeblock"/>
-      </w:pPr>
-    </w:p>
-    <w:p>
-      <w:pPr>
-        <w:pStyle w:val="Codeblock"/>
-      </w:pPr>
-      <w:r>
-        <w:t># List the XACML attributes</w:t>
-      </w:r>
-    </w:p>
-    <w:p>
-      <w:pPr>
-        <w:pStyle w:val="Codeblock"/>
-      </w:pPr>
-      <w:r>
-        <w:t>PS&gt; Get-</w:t>
-      </w:r>
-      <w:proofErr w:type="spellStart"/>
-      <w:r>
-        <w:t>ASAttributeDefinitions</w:t>
-      </w:r>
-      <w:proofErr w:type="spellEnd"/>
-    </w:p>
-    <w:p>
-      <w:pPr>
-        <w:pStyle w:val="Codeblock"/>
-      </w:pPr>
-    </w:p>
-    <w:p>
-      <w:pPr>
-        <w:pStyle w:val="Codeblock"/>
-      </w:pPr>
-      <w:proofErr w:type="spellStart"/>
-      <w:r>
-        <w:t>idOrSel</w:t>
-      </w:r>
-      <w:proofErr w:type="spellEnd"/>
-      <w:r>
-        <w:t xml:space="preserve">   </w:t>
-      </w:r>
-      <w:proofErr w:type="gramStart"/>
-      <w:r>
-        <w:t xml:space="preserve">  :</w:t>
-      </w:r>
-      <w:proofErr w:type="gramEnd"/>
-      <w:r>
-        <w:t xml:space="preserve"> identifier</w:t>
-      </w:r>
-    </w:p>
-    <w:p>
-      <w:pPr>
-        <w:pStyle w:val="Codeblock"/>
-      </w:pPr>
-      <w:proofErr w:type="spellStart"/>
-      <w:r>
-        <w:t>dataType</w:t>
-      </w:r>
-      <w:proofErr w:type="spellEnd"/>
-      <w:r>
-        <w:t xml:space="preserve">  </w:t>
-      </w:r>
-      <w:proofErr w:type="gramStart"/>
-      <w:r>
-        <w:t xml:space="preserve">  :</w:t>
-      </w:r>
-      <w:proofErr w:type="gramEnd"/>
-      <w:r>
-        <w:t xml:space="preserve"> http://www.w3.org/2001/XMLSchema#string</w:t>
-      </w:r>
-    </w:p>
-    <w:p>
-      <w:pPr>
-        <w:pStyle w:val="Codeblock"/>
-      </w:pPr>
-      <w:r>
-        <w:t xml:space="preserve">category  </w:t>
-      </w:r>
-      <w:proofErr w:type="gramStart"/>
-      <w:r>
-        <w:t xml:space="preserve">  :</w:t>
-      </w:r>
-      <w:proofErr w:type="gramEnd"/>
-      <w:r>
-        <w:t xml:space="preserve"> urn:oasis:names:tc:xacml:1.0:subject-category:access-subject</w:t>
-      </w:r>
-    </w:p>
-    <w:p>
-      <w:pPr>
-        <w:pStyle w:val="Codeblock"/>
-      </w:pPr>
-      <w:proofErr w:type="spellStart"/>
-      <w:r>
-        <w:t>ldapType</w:t>
-      </w:r>
-      <w:proofErr w:type="spellEnd"/>
-      <w:r>
-        <w:t xml:space="preserve">  </w:t>
-      </w:r>
-      <w:proofErr w:type="gramStart"/>
-      <w:r>
-        <w:t xml:space="preserve">  :</w:t>
-      </w:r>
-      <w:proofErr w:type="gramEnd"/>
-      <w:r>
-        <w:t xml:space="preserve"> </w:t>
-      </w:r>
-      <w:proofErr w:type="spellStart"/>
-      <w:r>
-        <w:t>viewDSUserName</w:t>
-      </w:r>
-      <w:proofErr w:type="spellEnd"/>
-    </w:p>
-    <w:p>
-      <w:pPr>
-        <w:pStyle w:val="Codeblock"/>
-      </w:pPr>
-      <w:r>
-        <w:t xml:space="preserve">attribute </w:t>
-      </w:r>
-      <w:proofErr w:type="gramStart"/>
-      <w:r>
-        <w:t xml:space="preserve">  :</w:t>
-      </w:r>
-      <w:proofErr w:type="gramEnd"/>
-      <w:r>
-        <w:t xml:space="preserve"> urn:oasis:names:tc:xacml:1.0:subject:subject-id</w:t>
-      </w:r>
-    </w:p>
-    <w:p>
-      <w:pPr>
-        <w:pStyle w:val="Codeblock"/>
-      </w:pPr>
-      <w:proofErr w:type="spellStart"/>
-      <w:proofErr w:type="gramStart"/>
-      <w:r>
-        <w:t>displayName</w:t>
-      </w:r>
-      <w:proofErr w:type="spellEnd"/>
-      <w:r>
-        <w:t xml:space="preserve"> :</w:t>
-      </w:r>
-      <w:proofErr w:type="gramEnd"/>
-      <w:r>
-        <w:t xml:space="preserve"> Username</w:t>
-      </w:r>
-    </w:p>
-    <w:p>
-      <w:pPr>
-        <w:pStyle w:val="Codeblock"/>
-      </w:pPr>
-    </w:p>
-    <w:p>
-      <w:pPr>
-        <w:pStyle w:val="Codeblock"/>
-      </w:pPr>
-      <w:r>
-        <w:t># Add an XACML attribute</w:t>
-      </w:r>
-    </w:p>
-    <w:p>
-      <w:pPr>
-        <w:pStyle w:val="Codeblock"/>
-      </w:pPr>
-      <w:r>
-        <w:t xml:space="preserve">PS&gt; </w:t>
-      </w:r>
-      <w:r>
-        <w:t>Add-</w:t>
-      </w:r>
-      <w:proofErr w:type="spellStart"/>
-      <w:r>
-        <w:t>ASAttributeDefinition</w:t>
-      </w:r>
-      <w:proofErr w:type="spellEnd"/>
-      <w:r>
-        <w:t xml:space="preserve"> -DisplayName 'Phone' -Category '</w:t>
-      </w:r>
-      <w:proofErr w:type="gramStart"/>
-      <w:r>
-        <w:t>urn:oasis</w:t>
-      </w:r>
-      <w:proofErr w:type="gramEnd"/>
-      <w:r>
-        <w:t>:names:tc:xacml:1.0:subject-category:access-subject' -attribute 'http://viewds.com/</w:t>
-      </w:r>
-      <w:proofErr w:type="spellStart"/>
-      <w:r>
-        <w:t>xacml</w:t>
-      </w:r>
-      <w:proofErr w:type="spellEnd"/>
-      <w:r>
-        <w:t>/attributes/telephone' -Datatype 'http://www.w3.org/2001/XMLSchema#string'</w:t>
-      </w:r>
-    </w:p>
-    <w:p>
-      <w:pPr>
-        <w:pStyle w:val="Codeblock"/>
-      </w:pPr>
-    </w:p>
-    <w:p>
-      <w:pPr>
-        <w:pStyle w:val="Codeblock"/>
-      </w:pPr>
-      <w:r>
-        <w:t># List the XACML attributes</w:t>
-      </w:r>
-    </w:p>
-    <w:p>
-      <w:pPr>
-        <w:pStyle w:val="Codeblock"/>
-      </w:pPr>
-      <w:r>
-        <w:t>PS&gt; Get-</w:t>
-      </w:r>
-      <w:proofErr w:type="spellStart"/>
-      <w:r>
-        <w:t>ASAttributeDefinitions</w:t>
-      </w:r>
-      <w:proofErr w:type="spellEnd"/>
-    </w:p>
-    <w:p>
-      <w:pPr>
-        <w:pStyle w:val="Codeblock"/>
-      </w:pPr>
-    </w:p>
-    <w:p>
-      <w:pPr>
-        <w:pStyle w:val="Codeblock"/>
-      </w:pPr>
-      <w:proofErr w:type="spellStart"/>
-      <w:r>
-        <w:t>idOrSel</w:t>
-      </w:r>
-      <w:proofErr w:type="spellEnd"/>
-      <w:r>
-        <w:t xml:space="preserve">   </w:t>
-      </w:r>
-      <w:proofErr w:type="gramStart"/>
-      <w:r>
-        <w:t xml:space="preserve">  :</w:t>
-      </w:r>
-      <w:proofErr w:type="gramEnd"/>
-      <w:r>
-        <w:t xml:space="preserve"> identifier</w:t>
-      </w:r>
-    </w:p>
-    <w:p>
-      <w:pPr>
-        <w:pStyle w:val="Codeblock"/>
-      </w:pPr>
-      <w:proofErr w:type="spellStart"/>
-      <w:r>
-        <w:t>dataType</w:t>
-      </w:r>
-      <w:proofErr w:type="spellEnd"/>
-      <w:r>
-        <w:t xml:space="preserve">  </w:t>
-      </w:r>
-      <w:proofErr w:type="gramStart"/>
-      <w:r>
-        <w:t xml:space="preserve">  :</w:t>
-      </w:r>
-      <w:proofErr w:type="gramEnd"/>
-      <w:r>
-        <w:t xml:space="preserve"> http://www.w3.org/2001/XMLSchema#string</w:t>
-      </w:r>
-    </w:p>
-    <w:p>
-      <w:pPr>
-        <w:pStyle w:val="Codeblock"/>
-      </w:pPr>
-      <w:r>
-        <w:t xml:space="preserve">category  </w:t>
-      </w:r>
-      <w:proofErr w:type="gramStart"/>
-      <w:r>
-        <w:t xml:space="preserve">  :</w:t>
-      </w:r>
-      <w:proofErr w:type="gramEnd"/>
-      <w:r>
-        <w:t xml:space="preserve"> urn:oasis:names:tc:xacml:1.0:subject-category:access-subject</w:t>
-      </w:r>
-    </w:p>
-    <w:p>
-      <w:pPr>
-        <w:pStyle w:val="Codeblock"/>
-      </w:pPr>
-      <w:proofErr w:type="spellStart"/>
-      <w:r>
-        <w:t>ldapType</w:t>
-      </w:r>
-      <w:proofErr w:type="spellEnd"/>
-      <w:r>
-        <w:t xml:space="preserve">  </w:t>
-      </w:r>
-      <w:proofErr w:type="gramStart"/>
-      <w:r>
-        <w:t xml:space="preserve">  :</w:t>
-      </w:r>
-      <w:proofErr w:type="gramEnd"/>
-      <w:r>
-        <w:t xml:space="preserve"> </w:t>
-      </w:r>
-      <w:proofErr w:type="spellStart"/>
-      <w:r>
-        <w:t>viewDSUserName</w:t>
-      </w:r>
-      <w:proofErr w:type="spellEnd"/>
-    </w:p>
-    <w:p>
-      <w:pPr>
-        <w:pStyle w:val="Codeblock"/>
-      </w:pPr>
-      <w:r>
-        <w:t xml:space="preserve">attribute </w:t>
-      </w:r>
-      <w:proofErr w:type="gramStart"/>
-      <w:r>
-        <w:t xml:space="preserve">  :</w:t>
-      </w:r>
-      <w:proofErr w:type="gramEnd"/>
-      <w:r>
-        <w:t xml:space="preserve"> urn:oasis:names:tc:xacml:1.0:subject:subject-id</w:t>
-      </w:r>
-    </w:p>
-    <w:p>
-      <w:pPr>
-        <w:pStyle w:val="Codeblock"/>
-      </w:pPr>
-      <w:proofErr w:type="spellStart"/>
-      <w:proofErr w:type="gramStart"/>
-      <w:r>
-        <w:t>displayName</w:t>
-      </w:r>
-      <w:proofErr w:type="spellEnd"/>
-      <w:r>
-        <w:t xml:space="preserve"> :</w:t>
-      </w:r>
-      <w:proofErr w:type="gramEnd"/>
-      <w:r>
-        <w:t xml:space="preserve"> Username</w:t>
-      </w:r>
-    </w:p>
-    <w:p>
-      <w:pPr>
-        <w:pStyle w:val="Codeblock"/>
-      </w:pPr>
-    </w:p>
-    <w:p>
-      <w:pPr>
-        <w:pStyle w:val="Codeblock"/>
-      </w:pPr>
-      <w:r>
-        <w:t xml:space="preserve">attribute </w:t>
-      </w:r>
-      <w:proofErr w:type="gramStart"/>
-      <w:r>
-        <w:t xml:space="preserve">  :</w:t>
-      </w:r>
-      <w:proofErr w:type="gramEnd"/>
-      <w:r>
-        <w:t xml:space="preserve"> http://viewds.com/xacml/attributes/telephone</w:t>
-      </w:r>
-    </w:p>
-    <w:p>
-      <w:pPr>
-        <w:pStyle w:val="Codeblock"/>
-      </w:pPr>
-      <w:r>
-        <w:t xml:space="preserve">category  </w:t>
-      </w:r>
-      <w:proofErr w:type="gramStart"/>
-      <w:r>
-        <w:t xml:space="preserve">  :</w:t>
-      </w:r>
-      <w:proofErr w:type="gramEnd"/>
-      <w:r>
-        <w:t xml:space="preserve"> urn:oasis:names:tc:xacml:1.0:subject-category:access-subject</w:t>
-      </w:r>
-    </w:p>
-    <w:p>
-      <w:pPr>
-        <w:pStyle w:val="Codeblock"/>
-      </w:pPr>
-      <w:proofErr w:type="spellStart"/>
-      <w:r>
-        <w:t>idOrSel</w:t>
-      </w:r>
-      <w:proofErr w:type="spellEnd"/>
-      <w:r>
-        <w:t xml:space="preserve">   </w:t>
-      </w:r>
-      <w:proofErr w:type="gramStart"/>
-      <w:r>
-        <w:t xml:space="preserve">  :</w:t>
-      </w:r>
-      <w:proofErr w:type="gramEnd"/>
-      <w:r>
-        <w:t xml:space="preserve"> identifier</w:t>
-      </w:r>
-    </w:p>
-    <w:p>
-      <w:pPr>
-        <w:pStyle w:val="Codeblock"/>
-      </w:pPr>
-      <w:proofErr w:type="spellStart"/>
-      <w:r>
-        <w:t>dataType</w:t>
-      </w:r>
-      <w:proofErr w:type="spellEnd"/>
-      <w:r>
-        <w:t xml:space="preserve">  </w:t>
-      </w:r>
-      <w:proofErr w:type="gramStart"/>
-      <w:r>
-        <w:t xml:space="preserve">  :</w:t>
-      </w:r>
-      <w:proofErr w:type="gramEnd"/>
-      <w:r>
-        <w:t xml:space="preserve"> http://www.w3.org/2001/XMLSchema#string</w:t>
-      </w:r>
-    </w:p>
-    <w:p>
-      <w:pPr>
-        <w:pStyle w:val="Codeblock"/>
-      </w:pPr>
-      <w:proofErr w:type="spellStart"/>
-      <w:proofErr w:type="gramStart"/>
-      <w:r>
-        <w:t>displayName</w:t>
-      </w:r>
-      <w:proofErr w:type="spellEnd"/>
-      <w:r>
-        <w:t xml:space="preserve"> :</w:t>
-      </w:r>
-      <w:proofErr w:type="gramEnd"/>
-      <w:r>
         <w:t xml:space="preserve"> Phone</w:t>
       </w:r>
     </w:p>
@@ -2993,8 +2969,6 @@
       <w:pPr>
         <w:pStyle w:val="Codeblock"/>
       </w:pPr>
-      <w:bookmarkStart w:id="1" w:name="_GoBack"/>
-      <w:bookmarkEnd w:id="1"/>
     </w:p>
     <w:sectPr>
       <w:footerReference w:type="default" r:id="rId9"/>
@@ -3198,13 +3172,7 @@
         <w:footnoteRef/>
       </w:r>
       <w:r>
-        <w:t xml:space="preserve"> You can specify more than one rule using any combining algorithm, but the VMA will not be able to </w:t>
-      </w:r>
-      <w:r>
-        <w:t>manage</w:t>
-      </w:r>
-      <w:r>
-        <w:t xml:space="preserve"> the policy properly.</w:t>
+        <w:t xml:space="preserve"> You can specify more than one rule using any combining algorithm, but the VMA will not be able to manage the policy properly.</w:t>
       </w:r>
     </w:p>
   </w:footnote>
@@ -6560,7 +6528,7 @@
 </file>
 
 <file path=customXml/itemProps1.xml><?xml version="1.0" encoding="utf-8"?>
-<ds:datastoreItem xmlns:ds="http://schemas.openxmlformats.org/officeDocument/2006/customXml" ds:itemID="{A5D9F6A1-A2CC-49DD-A8BE-862379DEA869}">
+<ds:datastoreItem xmlns:ds="http://schemas.openxmlformats.org/officeDocument/2006/customXml" ds:itemID="{6CD2C75B-DD6F-41B3-B746-E8755EF4EAF8}">
   <ds:schemaRefs>
     <ds:schemaRef ds:uri="http://schemas.openxmlformats.org/officeDocument/2006/bibliography"/>
   </ds:schemaRefs>

</xml_diff>

<commit_message>
Improved regex to handle attribute definition options for mustBePresent, issuerAttribute, obsolete, and permittedValues.
</commit_message>
<xml_diff>
--- a/Docs/Managing Access Sentinel Policies Using LDAP.docx
+++ b/Docs/Managing Access Sentinel Policies Using LDAP.docx
@@ -1194,8 +1194,6 @@
             <w:r>
               <w:t>Retrieve the id of the currently active version</w:t>
             </w:r>
-            <w:bookmarkStart w:id="0" w:name="_GoBack"/>
-            <w:bookmarkEnd w:id="0"/>
           </w:p>
         </w:tc>
       </w:tr>
@@ -1264,7 +1262,7 @@
             <w:vAlign w:val="center"/>
           </w:tcPr>
           <w:p>
-            <w:bookmarkStart w:id="1" w:name="_Hlk522703850"/>
+            <w:bookmarkStart w:id="0" w:name="_Hlk522703850"/>
             <w:r>
               <w:t>Attribute name</w:t>
             </w:r>
@@ -1509,7 +1507,7 @@
         </w:tc>
       </w:tr>
     </w:tbl>
-    <w:bookmarkEnd w:id="1"/>
+    <w:bookmarkEnd w:id="0"/>
     <w:p>
       <w:pPr>
         <w:pStyle w:val="Heading4"/>
@@ -1805,7 +1803,7 @@
         </w:numPr>
       </w:pPr>
       <w:r>
-        <w:t>{3} is replaced by the name of the policy</w:t>
+        <w:t>{3} is replaced by "Permit" or "Deny" depending on the effect of the rule</w:t>
       </w:r>
     </w:p>
     <w:p>
@@ -1817,6 +1815,18 @@
         </w:numPr>
       </w:pPr>
       <w:r>
+        <w:t>{3} is replaced by the name of the policy</w:t>
+      </w:r>
+    </w:p>
+    <w:p>
+      <w:pPr>
+        <w:pStyle w:val="ListParagraph"/>
+        <w:numPr>
+          <w:ilvl w:val="0"/>
+          <w:numId w:val="14"/>
+        </w:numPr>
+      </w:pPr>
+      <w:r>
         <w:t xml:space="preserve">{4} is replaced by the XACML </w:t>
       </w:r>
       <w:r>
@@ -1959,7 +1969,13 @@
       </w:r>
       <w:proofErr w:type="spellEnd"/>
       <w:r>
-        <w:t>="{2}" Effect="Permit"&gt;</w:t>
+        <w:t>="{2}" Effect="</w:t>
+      </w:r>
+      <w:r>
+        <w:t>{3}</w:t>
+      </w:r>
+      <w:r>
+        <w:t>"&gt;</w:t>
       </w:r>
     </w:p>
     <w:p>
@@ -1975,7 +1991,13 @@
       </w:r>
       <w:proofErr w:type="gramEnd"/>
       <w:r>
-        <w:t>&gt;{3}&lt;/n0:Description&gt;</w:t>
+        <w:t>&gt;{</w:t>
+      </w:r>
+      <w:r>
+        <w:t>4</w:t>
+      </w:r>
+      <w:r>
+        <w:t>}&lt;/n0:Description&gt;</w:t>
       </w:r>
     </w:p>
     <w:p>
@@ -2000,7 +2022,13 @@
       </w:pPr>
       <w:r>
         <w:tab/>
-        <w:t>{4}</w:t>
+        <w:t>{</w:t>
+      </w:r>
+      <w:r>
+        <w:t>5</w:t>
+      </w:r>
+      <w:r>
+        <w:t>}</w:t>
       </w:r>
     </w:p>
     <w:p>
@@ -2128,6 +2156,7 @@
           </w:tcPr>
           <w:p>
             <w:r>
+              <w:lastRenderedPageBreak/>
               <w:t>Remove-</w:t>
             </w:r>
             <w:proofErr w:type="spellStart"/>
@@ -2791,6 +2820,7 @@
         <w:pStyle w:val="Codeblock"/>
       </w:pPr>
       <w:r>
+        <w:lastRenderedPageBreak/>
         <w:t xml:space="preserve">category  </w:t>
       </w:r>
       <w:proofErr w:type="gramStart"/>
@@ -2833,7 +2863,6 @@
         <w:pStyle w:val="Codeblock"/>
       </w:pPr>
       <w:r>
-        <w:lastRenderedPageBreak/>
         <w:t xml:space="preserve">attribute </w:t>
       </w:r>
       <w:proofErr w:type="gramStart"/>
@@ -3156,7 +3185,15 @@
         <w:footnoteRef/>
       </w:r>
       <w:r>
-        <w:t xml:space="preserve"> You can use any of the standard combining algorithms for XACML, but the VMA will manage them properly.</w:t>
+        <w:t xml:space="preserve"> You can use any of the standard combining algorithms for XACML, but the VMA will </w:t>
+      </w:r>
+      <w:r>
+        <w:t xml:space="preserve">not </w:t>
+      </w:r>
+      <w:bookmarkStart w:id="1" w:name="_GoBack"/>
+      <w:bookmarkEnd w:id="1"/>
+      <w:r>
+        <w:t>manage them properly.</w:t>
       </w:r>
     </w:p>
   </w:footnote>
@@ -6528,7 +6565,7 @@
 </file>
 
 <file path=customXml/itemProps1.xml><?xml version="1.0" encoding="utf-8"?>
-<ds:datastoreItem xmlns:ds="http://schemas.openxmlformats.org/officeDocument/2006/customXml" ds:itemID="{6CD2C75B-DD6F-41B3-B746-E8755EF4EAF8}">
+<ds:datastoreItem xmlns:ds="http://schemas.openxmlformats.org/officeDocument/2006/customXml" ds:itemID="{4378BEAB-B755-481D-A79A-18714BCB34FF}">
   <ds:schemaRefs>
     <ds:schemaRef ds:uri="http://schemas.openxmlformats.org/officeDocument/2006/bibliography"/>
   </ds:schemaRefs>

</xml_diff>

<commit_message>
Added some useful parameter defaults to Add-ASABACPolicy, plus some other cleanup items
</commit_message>
<xml_diff>
--- a/Docs/Managing Access Sentinel Policies Using LDAP.docx
+++ b/Docs/Managing Access Sentinel Policies Using LDAP.docx
@@ -280,7 +280,6 @@
       <w:pPr>
         <w:pStyle w:val="Codeblock"/>
       </w:pPr>
-      <w:proofErr w:type="gramStart"/>
       <w:r>
         <w:t xml:space="preserve">{ </w:t>
       </w:r>
@@ -289,7 +288,6 @@
         <w:t>displayName</w:t>
       </w:r>
       <w:proofErr w:type="spellEnd"/>
-      <w:proofErr w:type="gramEnd"/>
       <w:r>
         <w:t xml:space="preserve"> "Username", category "urn:oasis:names:tc:xacml:1.0:subject-category:access-subject", attribute identifier:"urn:oasis:names:tc:xacml:1.0:subject:subject-id", </w:t>
       </w:r>
@@ -663,7 +661,6 @@
       <w:pPr>
         <w:pStyle w:val="Codeblock"/>
       </w:pPr>
-      <w:proofErr w:type="gramStart"/>
       <w:r>
         <w:t xml:space="preserve">{ </w:t>
       </w:r>
@@ -672,7 +669,6 @@
         <w:t>displayName</w:t>
       </w:r>
       <w:proofErr w:type="spellEnd"/>
-      <w:proofErr w:type="gramEnd"/>
       <w:r>
         <w:t xml:space="preserve"> "Username", category "urn:oasis:names:tc:xacml:1.0:subject-category:access-subject", attribute identifier:"urn:oasis:names:tc:xacml:1.0:subject:subject-id", </w:t>
       </w:r>
@@ -1062,7 +1058,6 @@
       <w:pPr>
         <w:pStyle w:val="Codeblock"/>
       </w:pPr>
-      <w:proofErr w:type="gramStart"/>
       <w:r>
         <w:t>{</w:t>
       </w:r>
@@ -1070,11 +1065,7 @@
         <w:t xml:space="preserve"> </w:t>
       </w:r>
       <w:r>
-        <w:t>identifier</w:t>
-      </w:r>
-      <w:proofErr w:type="gramEnd"/>
-      <w:r>
-        <w:t xml:space="preserve"> "1.0",</w:t>
+        <w:t>identifier "1.0",</w:t>
       </w:r>
       <w:r>
         <w:t xml:space="preserve"> </w:t>
@@ -1093,7 +1084,6 @@
       <w:pPr>
         <w:pStyle w:val="Codeblock"/>
       </w:pPr>
-      <w:proofErr w:type="gramStart"/>
       <w:r>
         <w:t>{</w:t>
       </w:r>
@@ -1101,11 +1091,7 @@
         <w:t xml:space="preserve"> </w:t>
       </w:r>
       <w:r>
-        <w:t>identifier</w:t>
-      </w:r>
-      <w:proofErr w:type="gramEnd"/>
-      <w:r>
-        <w:t xml:space="preserve"> "2.0",</w:t>
+        <w:t>identifier "2.0",</w:t>
       </w:r>
       <w:r>
         <w:t xml:space="preserve"> </w:t>
@@ -1566,15 +1552,7 @@
         <w:t xml:space="preserve">The XML namespace URI is </w:t>
       </w:r>
       <w:r>
-        <w:t>"</w:t>
-      </w:r>
-      <w:proofErr w:type="gramStart"/>
-      <w:r>
-        <w:t>urn:oasis</w:t>
-      </w:r>
-      <w:proofErr w:type="gramEnd"/>
-      <w:r>
-        <w:t>:names:tc:xacml:3.0:core:schema:wd-17"</w:t>
+        <w:t>"urn:oasis:names:tc:xacml:3.0:core:schema:wd-17"</w:t>
       </w:r>
     </w:p>
     <w:p>
@@ -1606,15 +1584,7 @@
       </w:r>
       <w:proofErr w:type="spellEnd"/>
       <w:r>
-        <w:t xml:space="preserve"> attribute of the policy must be the same as the common name of the entry containing the policy and in the form "</w:t>
-      </w:r>
-      <w:proofErr w:type="gramStart"/>
-      <w:r>
-        <w:t>urn:uuid</w:t>
-      </w:r>
-      <w:proofErr w:type="gramEnd"/>
-      <w:r>
-        <w:t>:cf4c7fd6-2c85-44fd-8f80-b9752b3a43bc"</w:t>
+        <w:t xml:space="preserve"> attribute of the policy must be the same as the common name of the entry containing the policy and in the form "urn:uuid:cf4c7fd6-2c85-44fd-8f80-b9752b3a43bc"</w:t>
       </w:r>
     </w:p>
     <w:p>
@@ -1639,15 +1609,7 @@
       </w:pPr>
       <w:r>
         <w:lastRenderedPageBreak/>
-        <w:t>The combining algorithm must be "</w:t>
-      </w:r>
-      <w:proofErr w:type="gramStart"/>
-      <w:r>
-        <w:t>urn:oasis</w:t>
-      </w:r>
-      <w:proofErr w:type="gramEnd"/>
-      <w:r>
-        <w:t>:names:tc:xacml:3.0:rule-combining-algorithm:ordered-deny-overrides"</w:t>
+        <w:t>The combining algorithm must be "urn:oasis:names:tc:xacml:3.0:rule-combining-algorithm:ordered-deny-overrides"</w:t>
       </w:r>
       <w:r>
         <w:rPr>
@@ -1841,15 +1803,7 @@
         <w:pStyle w:val="Codeblock"/>
       </w:pPr>
       <w:r>
-        <w:t>&lt;n</w:t>
-      </w:r>
-      <w:proofErr w:type="gramStart"/>
-      <w:r>
-        <w:t>0:Policy</w:t>
-      </w:r>
-      <w:proofErr w:type="gramEnd"/>
-      <w:r>
-        <w:t xml:space="preserve"> xmlns:n0="urn:oasis:names:tc:xacml:3.0:core:schema:wd-17" </w:t>
+        <w:t xml:space="preserve">&lt;n0:Policy xmlns:n0="urn:oasis:names:tc:xacml:3.0:core:schema:wd-17" </w:t>
       </w:r>
       <w:proofErr w:type="spellStart"/>
       <w:r>
@@ -1873,95 +1827,47 @@
         <w:pStyle w:val="Codeblock"/>
       </w:pPr>
       <w:r>
-        <w:t xml:space="preserve">    &lt;n</w:t>
-      </w:r>
-      <w:proofErr w:type="gramStart"/>
-      <w:r>
-        <w:t>0:Description</w:t>
-      </w:r>
-      <w:proofErr w:type="gramEnd"/>
-      <w:r>
-        <w:t>&gt;{1}&lt;/n0:Description&gt;</w:t>
-      </w:r>
-    </w:p>
-    <w:p>
-      <w:pPr>
-        <w:pStyle w:val="Codeblock"/>
-      </w:pPr>
-      <w:r>
-        <w:t xml:space="preserve">    &lt;n</w:t>
-      </w:r>
-      <w:proofErr w:type="gramStart"/>
-      <w:r>
-        <w:t>0:PolicyDefaults</w:t>
-      </w:r>
-      <w:proofErr w:type="gramEnd"/>
-      <w:r>
-        <w:t>&gt;</w:t>
-      </w:r>
-    </w:p>
-    <w:p>
-      <w:pPr>
-        <w:pStyle w:val="Codeblock"/>
-      </w:pPr>
-      <w:r>
-        <w:t xml:space="preserve">      &lt;n</w:t>
-      </w:r>
-      <w:proofErr w:type="gramStart"/>
-      <w:r>
-        <w:t>0:XPathVersion</w:t>
-      </w:r>
-      <w:proofErr w:type="gramEnd"/>
-      <w:r>
-        <w:t>&gt;http://www.w3.org/TR/1999/REC-xpath-19991116&lt;/n0:XPathVersion&gt;</w:t>
-      </w:r>
-    </w:p>
-    <w:p>
-      <w:pPr>
-        <w:pStyle w:val="Codeblock"/>
-      </w:pPr>
-      <w:r>
-        <w:t xml:space="preserve">    &lt;/n</w:t>
-      </w:r>
-      <w:proofErr w:type="gramStart"/>
-      <w:r>
-        <w:t>0:PolicyDefaults</w:t>
-      </w:r>
-      <w:proofErr w:type="gramEnd"/>
-      <w:r>
-        <w:t>&gt;</w:t>
-      </w:r>
-    </w:p>
-    <w:p>
-      <w:pPr>
-        <w:pStyle w:val="Codeblock"/>
-      </w:pPr>
-      <w:r>
-        <w:t xml:space="preserve">    &lt;n</w:t>
-      </w:r>
-      <w:proofErr w:type="gramStart"/>
-      <w:r>
-        <w:t>0:Target</w:t>
-      </w:r>
-      <w:proofErr w:type="gramEnd"/>
-      <w:r>
-        <w:t>/&gt;</w:t>
-      </w:r>
-    </w:p>
-    <w:p>
-      <w:pPr>
-        <w:pStyle w:val="Codeblock"/>
-      </w:pPr>
-      <w:r>
-        <w:t xml:space="preserve">    &lt;n</w:t>
-      </w:r>
-      <w:proofErr w:type="gramStart"/>
-      <w:r>
-        <w:t>0:Rule</w:t>
-      </w:r>
-      <w:proofErr w:type="gramEnd"/>
-      <w:r>
-        <w:t xml:space="preserve"> </w:t>
+        <w:t xml:space="preserve">    &lt;n0:Description&gt;{1}&lt;/n0:Description&gt;</w:t>
+      </w:r>
+    </w:p>
+    <w:p>
+      <w:pPr>
+        <w:pStyle w:val="Codeblock"/>
+      </w:pPr>
+      <w:r>
+        <w:t xml:space="preserve">    &lt;n0:PolicyDefaults&gt;</w:t>
+      </w:r>
+    </w:p>
+    <w:p>
+      <w:pPr>
+        <w:pStyle w:val="Codeblock"/>
+      </w:pPr>
+      <w:r>
+        <w:t xml:space="preserve">      &lt;n0:XPathVersion&gt;http://www.w3.org/TR/1999/REC-xpath-19991116&lt;/n0:XPathVersion&gt;</w:t>
+      </w:r>
+    </w:p>
+    <w:p>
+      <w:pPr>
+        <w:pStyle w:val="Codeblock"/>
+      </w:pPr>
+      <w:r>
+        <w:t xml:space="preserve">    &lt;/n0:PolicyDefaults&gt;</w:t>
+      </w:r>
+    </w:p>
+    <w:p>
+      <w:pPr>
+        <w:pStyle w:val="Codeblock"/>
+      </w:pPr>
+      <w:r>
+        <w:t xml:space="preserve">    &lt;n0:Target/&gt;</w:t>
+      </w:r>
+    </w:p>
+    <w:p>
+      <w:pPr>
+        <w:pStyle w:val="Codeblock"/>
+      </w:pPr>
+      <w:r>
+        <w:t xml:space="preserve">    &lt;n0:Rule </w:t>
       </w:r>
       <w:proofErr w:type="spellStart"/>
       <w:r>
@@ -1983,15 +1889,7 @@
         <w:pStyle w:val="Codeblock"/>
       </w:pPr>
       <w:r>
-        <w:t xml:space="preserve">      &lt;n</w:t>
-      </w:r>
-      <w:proofErr w:type="gramStart"/>
-      <w:r>
-        <w:t>0:Description</w:t>
-      </w:r>
-      <w:proofErr w:type="gramEnd"/>
-      <w:r>
-        <w:t>&gt;{</w:t>
+        <w:t xml:space="preserve">      &lt;n0:Description&gt;{</w:t>
       </w:r>
       <w:r>
         <w:t>4</w:t>
@@ -2005,15 +1903,7 @@
         <w:pStyle w:val="Codeblock"/>
       </w:pPr>
       <w:r>
-        <w:t xml:space="preserve">      &lt;n</w:t>
-      </w:r>
-      <w:proofErr w:type="gramStart"/>
-      <w:r>
-        <w:t>0:Condition</w:t>
-      </w:r>
-      <w:proofErr w:type="gramEnd"/>
-      <w:r>
-        <w:t>&gt;</w:t>
+        <w:t xml:space="preserve">      &lt;n0:Condition&gt;</w:t>
       </w:r>
     </w:p>
     <w:p>
@@ -2036,47 +1926,23 @@
         <w:pStyle w:val="Codeblock"/>
       </w:pPr>
       <w:r>
-        <w:t xml:space="preserve">      &lt;/n</w:t>
-      </w:r>
-      <w:proofErr w:type="gramStart"/>
-      <w:r>
-        <w:t>0:Condition</w:t>
-      </w:r>
-      <w:proofErr w:type="gramEnd"/>
-      <w:r>
-        <w:t>&gt;</w:t>
-      </w:r>
-    </w:p>
-    <w:p>
-      <w:pPr>
-        <w:pStyle w:val="Codeblock"/>
-      </w:pPr>
-      <w:r>
-        <w:t xml:space="preserve">    &lt;/n</w:t>
-      </w:r>
-      <w:proofErr w:type="gramStart"/>
-      <w:r>
-        <w:t>0:Rule</w:t>
-      </w:r>
-      <w:proofErr w:type="gramEnd"/>
-      <w:r>
-        <w:t>&gt;</w:t>
-      </w:r>
-    </w:p>
-    <w:p>
-      <w:pPr>
-        <w:pStyle w:val="Codeblock"/>
-      </w:pPr>
-      <w:r>
-        <w:t xml:space="preserve">  &lt;/n</w:t>
-      </w:r>
-      <w:proofErr w:type="gramStart"/>
-      <w:r>
-        <w:t>0:Policy</w:t>
-      </w:r>
-      <w:proofErr w:type="gramEnd"/>
-      <w:r>
-        <w:t>&gt;</w:t>
+        <w:t xml:space="preserve">      &lt;/n0:Condition&gt;</w:t>
+      </w:r>
+    </w:p>
+    <w:p>
+      <w:pPr>
+        <w:pStyle w:val="Codeblock"/>
+      </w:pPr>
+      <w:r>
+        <w:t xml:space="preserve">    &lt;/n0:Rule&gt;</w:t>
+      </w:r>
+    </w:p>
+    <w:p>
+      <w:pPr>
+        <w:pStyle w:val="Codeblock"/>
+      </w:pPr>
+      <w:r>
+        <w:t xml:space="preserve">  &lt;/n0:Policy&gt;</w:t>
       </w:r>
     </w:p>
     <w:p/>
@@ -2236,12 +2102,10 @@
         <w:t xml:space="preserve">=Margaret </w:t>
       </w:r>
       <w:proofErr w:type="spellStart"/>
-      <w:proofErr w:type="gramStart"/>
       <w:r>
         <w:t>Hunter,O</w:t>
       </w:r>
       <w:proofErr w:type="spellEnd"/>
-      <w:proofErr w:type="gramEnd"/>
       <w:r>
         <w:t>=</w:t>
       </w:r>
@@ -2314,15 +2178,7 @@
         <w:pStyle w:val="Codeblock"/>
       </w:pPr>
       <w:r>
-        <w:t xml:space="preserve">Port   </w:t>
-      </w:r>
-      <w:proofErr w:type="gramStart"/>
-      <w:r>
-        <w:t xml:space="preserve">  :</w:t>
-      </w:r>
-      <w:proofErr w:type="gramEnd"/>
-      <w:r>
-        <w:t xml:space="preserve"> 3006</w:t>
+        <w:t>Port     : 3006</w:t>
       </w:r>
     </w:p>
     <w:p>
@@ -2335,15 +2191,7 @@
       </w:r>
       <w:proofErr w:type="spellEnd"/>
       <w:r>
-        <w:t xml:space="preserve"> </w:t>
-      </w:r>
-      <w:proofErr w:type="gramStart"/>
-      <w:r>
-        <w:t xml:space="preserve">  :</w:t>
-      </w:r>
-      <w:proofErr w:type="gramEnd"/>
-      <w:r>
-        <w:t xml:space="preserve"> </w:t>
+        <w:t xml:space="preserve">   : </w:t>
       </w:r>
       <w:proofErr w:type="spellStart"/>
       <w:r>
@@ -2372,17 +2220,12 @@
         <w:pStyle w:val="Codeblock"/>
       </w:pPr>
       <w:proofErr w:type="spellStart"/>
-      <w:proofErr w:type="gramStart"/>
       <w:r>
         <w:t>DomainDN</w:t>
       </w:r>
       <w:proofErr w:type="spellEnd"/>
       <w:r>
-        <w:t xml:space="preserve"> :</w:t>
-      </w:r>
-      <w:proofErr w:type="gramEnd"/>
-      <w:r>
-        <w:t xml:space="preserve"> o=</w:t>
+        <w:t xml:space="preserve"> : o=</w:t>
       </w:r>
       <w:proofErr w:type="spellStart"/>
       <w:r>
@@ -2394,26 +2237,16 @@
       <w:pPr>
         <w:pStyle w:val="Codeblock"/>
       </w:pPr>
-      <w:proofErr w:type="gramStart"/>
-      <w:r>
-        <w:t>Hostname :</w:t>
-      </w:r>
-      <w:proofErr w:type="gramEnd"/>
-      <w:r>
-        <w:t xml:space="preserve"> 192.168.0.150</w:t>
-      </w:r>
-    </w:p>
-    <w:p>
-      <w:pPr>
-        <w:pStyle w:val="Codeblock"/>
-      </w:pPr>
-      <w:proofErr w:type="gramStart"/>
-      <w:r>
-        <w:t>Password :</w:t>
-      </w:r>
-      <w:proofErr w:type="gramEnd"/>
-      <w:r>
-        <w:t xml:space="preserve"> </w:t>
+      <w:r>
+        <w:t>Hostname : 192.168.0.150</w:t>
+      </w:r>
+    </w:p>
+    <w:p>
+      <w:pPr>
+        <w:pStyle w:val="Codeblock"/>
+      </w:pPr>
+      <w:r>
+        <w:t xml:space="preserve">Password : </w:t>
       </w:r>
       <w:proofErr w:type="spellStart"/>
       <w:r>
@@ -2426,17 +2259,12 @@
         <w:pStyle w:val="Codeblock"/>
       </w:pPr>
       <w:proofErr w:type="spellStart"/>
-      <w:proofErr w:type="gramStart"/>
       <w:r>
         <w:t>LDAPCon</w:t>
       </w:r>
       <w:proofErr w:type="spellEnd"/>
       <w:r>
-        <w:t xml:space="preserve">  :</w:t>
-      </w:r>
-      <w:proofErr w:type="gramEnd"/>
-      <w:r>
-        <w:t xml:space="preserve"> </w:t>
+        <w:t xml:space="preserve">  : </w:t>
       </w:r>
       <w:proofErr w:type="spellStart"/>
       <w:r>
@@ -2554,6 +2382,7 @@
       <w:pPr>
         <w:pStyle w:val="Codeblock"/>
       </w:pPr>
+      <w:bookmarkStart w:id="1" w:name="_Hlk531419221"/>
       <w:r>
         <w:t># List the XACML attributes</w:t>
       </w:r>
@@ -2586,15 +2415,7 @@
       </w:r>
       <w:proofErr w:type="spellEnd"/>
       <w:r>
-        <w:t xml:space="preserve">   </w:t>
-      </w:r>
-      <w:proofErr w:type="gramStart"/>
-      <w:r>
-        <w:t xml:space="preserve">  :</w:t>
-      </w:r>
-      <w:proofErr w:type="gramEnd"/>
-      <w:r>
-        <w:t xml:space="preserve"> identifier</w:t>
+        <w:t xml:space="preserve">     : identifier</w:t>
       </w:r>
     </w:p>
     <w:p>
@@ -2607,31 +2428,15 @@
       </w:r>
       <w:proofErr w:type="spellEnd"/>
       <w:r>
-        <w:t xml:space="preserve">  </w:t>
-      </w:r>
-      <w:proofErr w:type="gramStart"/>
-      <w:r>
-        <w:t xml:space="preserve">  :</w:t>
-      </w:r>
-      <w:proofErr w:type="gramEnd"/>
-      <w:r>
-        <w:t xml:space="preserve"> http://www.w3.org/2001/XMLSchema#string</w:t>
-      </w:r>
-    </w:p>
-    <w:p>
-      <w:pPr>
-        <w:pStyle w:val="Codeblock"/>
-      </w:pPr>
-      <w:r>
-        <w:t xml:space="preserve">category  </w:t>
-      </w:r>
-      <w:proofErr w:type="gramStart"/>
-      <w:r>
-        <w:t xml:space="preserve">  :</w:t>
-      </w:r>
-      <w:proofErr w:type="gramEnd"/>
-      <w:r>
-        <w:t xml:space="preserve"> urn:oasis:names:tc:xacml:1.0:subject-category:access-subject</w:t>
+        <w:t xml:space="preserve">    : http://www.w3.org/2001/XMLSchema#string</w:t>
+      </w:r>
+    </w:p>
+    <w:p>
+      <w:pPr>
+        <w:pStyle w:val="Codeblock"/>
+      </w:pPr>
+      <w:r>
+        <w:t>category    : urn:oasis:names:tc:xacml:1.0:subject-category:access-subject</w:t>
       </w:r>
     </w:p>
     <w:p>
@@ -2644,15 +2449,7 @@
       </w:r>
       <w:proofErr w:type="spellEnd"/>
       <w:r>
-        <w:t xml:space="preserve">  </w:t>
-      </w:r>
-      <w:proofErr w:type="gramStart"/>
-      <w:r>
-        <w:t xml:space="preserve">  :</w:t>
-      </w:r>
-      <w:proofErr w:type="gramEnd"/>
-      <w:r>
-        <w:t xml:space="preserve"> </w:t>
+        <w:t xml:space="preserve">    : </w:t>
       </w:r>
       <w:proofErr w:type="spellStart"/>
       <w:r>
@@ -2665,35 +2462,23 @@
         <w:pStyle w:val="Codeblock"/>
       </w:pPr>
       <w:r>
-        <w:t xml:space="preserve">attribute </w:t>
-      </w:r>
-      <w:proofErr w:type="gramStart"/>
-      <w:r>
-        <w:t xml:space="preserve">  :</w:t>
-      </w:r>
-      <w:proofErr w:type="gramEnd"/>
-      <w:r>
-        <w:t xml:space="preserve"> urn:oasis:names:tc:xacml:1.0:subject:subject-id</w:t>
-      </w:r>
-    </w:p>
-    <w:p>
-      <w:pPr>
-        <w:pStyle w:val="Codeblock"/>
-      </w:pPr>
-      <w:proofErr w:type="spellStart"/>
-      <w:proofErr w:type="gramStart"/>
+        <w:t>attribute   : urn:oasis:names:tc:xacml:1.0:subject:subject-id</w:t>
+      </w:r>
+    </w:p>
+    <w:p>
+      <w:pPr>
+        <w:pStyle w:val="Codeblock"/>
+      </w:pPr>
+      <w:proofErr w:type="spellStart"/>
       <w:r>
         <w:t>displayName</w:t>
       </w:r>
       <w:proofErr w:type="spellEnd"/>
       <w:r>
-        <w:t xml:space="preserve"> :</w:t>
-      </w:r>
-      <w:proofErr w:type="gramEnd"/>
-      <w:r>
-        <w:t xml:space="preserve"> Username</w:t>
-      </w:r>
-    </w:p>
+        <w:t xml:space="preserve"> : Username</w:t>
+      </w:r>
+    </w:p>
+    <w:bookmarkEnd w:id="1"/>
     <w:p>
       <w:pPr>
         <w:pStyle w:val="Codeblock"/>
@@ -2723,15 +2508,7 @@
       </w:r>
       <w:proofErr w:type="spellEnd"/>
       <w:r>
-        <w:t xml:space="preserve"> -DisplayName 'Phone' -Category '</w:t>
-      </w:r>
-      <w:proofErr w:type="gramStart"/>
-      <w:r>
-        <w:t>urn:oasis</w:t>
-      </w:r>
-      <w:proofErr w:type="gramEnd"/>
-      <w:r>
-        <w:t>:names:tc:xacml:1.0:subject-category:access-subject' -attribute 'http://viewds.com/</w:t>
+        <w:t xml:space="preserve"> -DisplayName 'Phone' -Category 'urn:oasis:names:tc:xacml:1.0:subject-category:access-subject' -attribute 'http://viewds.com/</w:t>
       </w:r>
       <w:proofErr w:type="spellStart"/>
       <w:r>
@@ -2783,15 +2560,7 @@
       </w:r>
       <w:proofErr w:type="spellEnd"/>
       <w:r>
-        <w:t xml:space="preserve">   </w:t>
-      </w:r>
-      <w:proofErr w:type="gramStart"/>
-      <w:r>
-        <w:t xml:space="preserve">  :</w:t>
-      </w:r>
-      <w:proofErr w:type="gramEnd"/>
-      <w:r>
-        <w:t xml:space="preserve"> identifier</w:t>
+        <w:t xml:space="preserve">     : identifier</w:t>
       </w:r>
     </w:p>
     <w:p>
@@ -2804,15 +2573,7 @@
       </w:r>
       <w:proofErr w:type="spellEnd"/>
       <w:r>
-        <w:t xml:space="preserve">  </w:t>
-      </w:r>
-      <w:proofErr w:type="gramStart"/>
-      <w:r>
-        <w:t xml:space="preserve">  :</w:t>
-      </w:r>
-      <w:proofErr w:type="gramEnd"/>
-      <w:r>
-        <w:t xml:space="preserve"> http://www.w3.org/2001/XMLSchema#string</w:t>
+        <w:t xml:space="preserve">    : http://www.w3.org/2001/XMLSchema#string</w:t>
       </w:r>
     </w:p>
     <w:p>
@@ -2821,15 +2582,7 @@
       </w:pPr>
       <w:r>
         <w:lastRenderedPageBreak/>
-        <w:t xml:space="preserve">category  </w:t>
-      </w:r>
-      <w:proofErr w:type="gramStart"/>
-      <w:r>
-        <w:t xml:space="preserve">  :</w:t>
-      </w:r>
-      <w:proofErr w:type="gramEnd"/>
-      <w:r>
-        <w:t xml:space="preserve"> urn:oasis:names:tc:xacml:1.0:subject-category:access-subject</w:t>
+        <w:t>category    : urn:oasis:names:tc:xacml:1.0:subject-category:access-subject</w:t>
       </w:r>
     </w:p>
     <w:p>
@@ -2842,15 +2595,7 @@
       </w:r>
       <w:proofErr w:type="spellEnd"/>
       <w:r>
-        <w:t xml:space="preserve">  </w:t>
-      </w:r>
-      <w:proofErr w:type="gramStart"/>
-      <w:r>
-        <w:t xml:space="preserve">  :</w:t>
-      </w:r>
-      <w:proofErr w:type="gramEnd"/>
-      <w:r>
-        <w:t xml:space="preserve"> </w:t>
+        <w:t xml:space="preserve">    : </w:t>
       </w:r>
       <w:proofErr w:type="spellStart"/>
       <w:r>
@@ -2863,70 +2608,41 @@
         <w:pStyle w:val="Codeblock"/>
       </w:pPr>
       <w:r>
-        <w:t xml:space="preserve">attribute </w:t>
-      </w:r>
-      <w:proofErr w:type="gramStart"/>
-      <w:r>
-        <w:t xml:space="preserve">  :</w:t>
-      </w:r>
-      <w:proofErr w:type="gramEnd"/>
-      <w:r>
-        <w:t xml:space="preserve"> urn:oasis:names:tc:xacml:1.0:subject:subject-id</w:t>
-      </w:r>
-    </w:p>
-    <w:p>
-      <w:pPr>
-        <w:pStyle w:val="Codeblock"/>
-      </w:pPr>
-      <w:proofErr w:type="spellStart"/>
-      <w:proofErr w:type="gramStart"/>
+        <w:t>attribute   : urn:oasis:names:tc:xacml:1.0:subject:subject-id</w:t>
+      </w:r>
+    </w:p>
+    <w:p>
+      <w:pPr>
+        <w:pStyle w:val="Codeblock"/>
+      </w:pPr>
+      <w:proofErr w:type="spellStart"/>
       <w:r>
         <w:t>displayName</w:t>
       </w:r>
       <w:proofErr w:type="spellEnd"/>
       <w:r>
-        <w:t xml:space="preserve"> :</w:t>
-      </w:r>
-      <w:proofErr w:type="gramEnd"/>
-      <w:r>
-        <w:t xml:space="preserve"> Username</w:t>
-      </w:r>
-    </w:p>
-    <w:p>
-      <w:pPr>
-        <w:pStyle w:val="Codeblock"/>
-      </w:pPr>
-    </w:p>
-    <w:p>
-      <w:pPr>
-        <w:pStyle w:val="Codeblock"/>
-      </w:pPr>
-      <w:r>
-        <w:t xml:space="preserve">attribute </w:t>
-      </w:r>
-      <w:proofErr w:type="gramStart"/>
-      <w:r>
-        <w:t xml:space="preserve">  :</w:t>
-      </w:r>
-      <w:proofErr w:type="gramEnd"/>
-      <w:r>
-        <w:t xml:space="preserve"> http://viewds.com/xacml/attributes/telephone</w:t>
-      </w:r>
-    </w:p>
-    <w:p>
-      <w:pPr>
-        <w:pStyle w:val="Codeblock"/>
-      </w:pPr>
-      <w:r>
-        <w:t xml:space="preserve">category  </w:t>
-      </w:r>
-      <w:proofErr w:type="gramStart"/>
-      <w:r>
-        <w:t xml:space="preserve">  :</w:t>
-      </w:r>
-      <w:proofErr w:type="gramEnd"/>
-      <w:r>
-        <w:t xml:space="preserve"> urn:oasis:names:tc:xacml:1.0:subject-category:access-subject</w:t>
+        <w:t xml:space="preserve"> : Username</w:t>
+      </w:r>
+    </w:p>
+    <w:p>
+      <w:pPr>
+        <w:pStyle w:val="Codeblock"/>
+      </w:pPr>
+    </w:p>
+    <w:p>
+      <w:pPr>
+        <w:pStyle w:val="Codeblock"/>
+      </w:pPr>
+      <w:r>
+        <w:t>attribute   : http://viewds.com/xacml/attributes/telephone</w:t>
+      </w:r>
+    </w:p>
+    <w:p>
+      <w:pPr>
+        <w:pStyle w:val="Codeblock"/>
+      </w:pPr>
+      <w:r>
+        <w:t>category    : urn:oasis:names:tc:xacml:1.0:subject-category:access-subject</w:t>
       </w:r>
     </w:p>
     <w:p>
@@ -2939,15 +2655,7 @@
       </w:r>
       <w:proofErr w:type="spellEnd"/>
       <w:r>
-        <w:t xml:space="preserve">   </w:t>
-      </w:r>
-      <w:proofErr w:type="gramStart"/>
-      <w:r>
-        <w:t xml:space="preserve">  :</w:t>
-      </w:r>
-      <w:proofErr w:type="gramEnd"/>
-      <w:r>
-        <w:t xml:space="preserve"> identifier</w:t>
+        <w:t xml:space="preserve">     : identifier</w:t>
       </w:r>
     </w:p>
     <w:p>
@@ -2960,44 +2668,287 @@
       </w:r>
       <w:proofErr w:type="spellEnd"/>
       <w:r>
-        <w:t xml:space="preserve">  </w:t>
-      </w:r>
-      <w:proofErr w:type="gramStart"/>
-      <w:r>
-        <w:t xml:space="preserve">  :</w:t>
-      </w:r>
-      <w:proofErr w:type="gramEnd"/>
-      <w:r>
-        <w:t xml:space="preserve"> http://www.w3.org/2001/XMLSchema#string</w:t>
-      </w:r>
-    </w:p>
-    <w:p>
-      <w:pPr>
-        <w:pStyle w:val="Codeblock"/>
-      </w:pPr>
-      <w:proofErr w:type="spellStart"/>
-      <w:proofErr w:type="gramStart"/>
+        <w:t xml:space="preserve">    : http://www.w3.org/2001/XMLSchema#string</w:t>
+      </w:r>
+    </w:p>
+    <w:p>
+      <w:pPr>
+        <w:pStyle w:val="Codeblock"/>
+      </w:pPr>
+      <w:proofErr w:type="spellStart"/>
       <w:r>
         <w:t>displayName</w:t>
       </w:r>
       <w:proofErr w:type="spellEnd"/>
       <w:r>
-        <w:t xml:space="preserve"> :</w:t>
-      </w:r>
-      <w:proofErr w:type="gramEnd"/>
-      <w:r>
-        <w:t xml:space="preserve"> Phone</w:t>
-      </w:r>
-    </w:p>
-    <w:p>
-      <w:pPr>
-        <w:pStyle w:val="Codeblock"/>
-      </w:pPr>
-    </w:p>
-    <w:p>
-      <w:pPr>
-        <w:pStyle w:val="Codeblock"/>
-      </w:pPr>
+        <w:t xml:space="preserve"> : Phone</w:t>
+      </w:r>
+    </w:p>
+    <w:p>
+      <w:pPr>
+        <w:pStyle w:val="Codeblock"/>
+      </w:pPr>
+    </w:p>
+    <w:p>
+      <w:pPr>
+        <w:pStyle w:val="Heading3"/>
+      </w:pPr>
+      <w:r>
+        <w:t>Policy Testing Commands</w:t>
+      </w:r>
+    </w:p>
+    <w:p>
+      <w:r>
+        <w:t>There are two commands you can use to test policy evaluation with different sets of attributes.</w:t>
+      </w:r>
+    </w:p>
+    <w:tbl>
+      <w:tblPr>
+        <w:tblStyle w:val="TableGrid"/>
+        <w:tblW w:w="0" w:type="auto"/>
+        <w:tblLook w:val="04A0" w:firstRow="1" w:lastRow="0" w:firstColumn="1" w:lastColumn="0" w:noHBand="0" w:noVBand="1"/>
+      </w:tblPr>
+      <w:tblGrid>
+        <w:gridCol w:w="2515"/>
+        <w:gridCol w:w="6835"/>
+      </w:tblGrid>
+      <w:tr>
+        <w:tc>
+          <w:tcPr>
+            <w:tcW w:w="2515" w:type="dxa"/>
+          </w:tcPr>
+          <w:p>
+            <w:r>
+              <w:t>New</w:t>
+            </w:r>
+            <w:r>
+              <w:t>-</w:t>
+            </w:r>
+            <w:proofErr w:type="spellStart"/>
+            <w:r>
+              <w:t>XACMLRequestAttr</w:t>
+            </w:r>
+            <w:proofErr w:type="spellEnd"/>
+          </w:p>
+        </w:tc>
+        <w:tc>
+          <w:tcPr>
+            <w:tcW w:w="6835" w:type="dxa"/>
+          </w:tcPr>
+          <w:p>
+            <w:r>
+              <w:t>Creates a new attribute to use in an XACML authorization request</w:t>
+            </w:r>
+          </w:p>
+        </w:tc>
+      </w:tr>
+      <w:tr>
+        <w:tc>
+          <w:tcPr>
+            <w:tcW w:w="2515" w:type="dxa"/>
+          </w:tcPr>
+          <w:p>
+            <w:r>
+              <w:t>Send-</w:t>
+            </w:r>
+            <w:proofErr w:type="spellStart"/>
+            <w:r>
+              <w:t>XACMLRequest</w:t>
+            </w:r>
+            <w:proofErr w:type="spellEnd"/>
+          </w:p>
+        </w:tc>
+        <w:tc>
+          <w:tcPr>
+            <w:tcW w:w="6835" w:type="dxa"/>
+          </w:tcPr>
+          <w:p>
+            <w:r>
+              <w:t>Sends an authorization request to the designated PDP endpoint and returns the response.</w:t>
+            </w:r>
+          </w:p>
+        </w:tc>
+      </w:tr>
+    </w:tbl>
+    <w:p/>
+    <w:p>
+      <w:pPr>
+        <w:pStyle w:val="Codeblock"/>
+      </w:pPr>
+      <w:r>
+        <w:t xml:space="preserve"># </w:t>
+      </w:r>
+      <w:r>
+        <w:t>Send a XACML authorization request</w:t>
+      </w:r>
+    </w:p>
+    <w:p>
+      <w:pPr>
+        <w:pStyle w:val="Codeblock"/>
+      </w:pPr>
+      <w:r>
+        <w:t xml:space="preserve">PS&gt; </w:t>
+      </w:r>
+    </w:p>
+    <w:p>
+      <w:pPr>
+        <w:pStyle w:val="Codeblock"/>
+      </w:pPr>
+    </w:p>
+    <w:p>
+      <w:pPr>
+        <w:pStyle w:val="Codeblock"/>
+      </w:pPr>
+      <w:r>
+        <w:t>PS&gt; Send-</w:t>
+      </w:r>
+      <w:proofErr w:type="spellStart"/>
+      <w:r>
+        <w:t>XACMLRequest</w:t>
+      </w:r>
+      <w:proofErr w:type="spellEnd"/>
+      <w:r>
+        <w:t xml:space="preserve"> -</w:t>
+      </w:r>
+      <w:r>
+        <w:t>U</w:t>
+      </w:r>
+      <w:r>
+        <w:t>ri 'http://192.168.0.16:3009' `</w:t>
+      </w:r>
+    </w:p>
+    <w:p>
+      <w:pPr>
+        <w:pStyle w:val="Codeblock"/>
+      </w:pPr>
+      <w:r>
+        <w:t>&gt;&gt; -</w:t>
+      </w:r>
+      <w:proofErr w:type="spellStart"/>
+      <w:r>
+        <w:t>SubjectAttrs</w:t>
+      </w:r>
+      <w:proofErr w:type="spellEnd"/>
+      <w:r>
+        <w:t xml:space="preserve"> @(New-</w:t>
+      </w:r>
+      <w:proofErr w:type="spellStart"/>
+      <w:r>
+        <w:t>XACMLRequestAttr</w:t>
+      </w:r>
+      <w:proofErr w:type="spellEnd"/>
+      <w:r>
+        <w:t xml:space="preserve"> 'urn:oasis:names:tc:xacml:1.0:subject:subject-id' '</w:t>
+      </w:r>
+      <w:proofErr w:type="spellStart"/>
+      <w:r>
+        <w:t>icampbell</w:t>
+      </w:r>
+      <w:proofErr w:type="spellEnd"/>
+      <w:r>
+        <w:t>') `</w:t>
+      </w:r>
+    </w:p>
+    <w:p>
+      <w:pPr>
+        <w:pStyle w:val="Codeblock"/>
+      </w:pPr>
+      <w:r>
+        <w:t>&gt;&gt; -</w:t>
+      </w:r>
+      <w:proofErr w:type="spellStart"/>
+      <w:r>
+        <w:t>ResourceAttrs</w:t>
+      </w:r>
+      <w:proofErr w:type="spellEnd"/>
+      <w:r>
+        <w:t xml:space="preserve"> @(New-</w:t>
+      </w:r>
+      <w:proofErr w:type="spellStart"/>
+      <w:r>
+        <w:t>XACMLRequestAttr</w:t>
+      </w:r>
+      <w:proofErr w:type="spellEnd"/>
+      <w:r>
+        <w:t xml:space="preserve"> 'urn:oasis:names:tc:xacml:1.0:resource:resource-id' '</w:t>
+      </w:r>
+      <w:proofErr w:type="spellStart"/>
+      <w:r>
+        <w:t>cn</w:t>
+      </w:r>
+      <w:proofErr w:type="spellEnd"/>
+      <w:r>
+        <w:t xml:space="preserve">=The second </w:t>
+      </w:r>
+      <w:proofErr w:type="spellStart"/>
+      <w:r>
+        <w:t>application,cn</w:t>
+      </w:r>
+      <w:proofErr w:type="spellEnd"/>
+      <w:r>
+        <w:t>=</w:t>
+      </w:r>
+      <w:proofErr w:type="spellStart"/>
+      <w:r>
+        <w:t>Applications,o</w:t>
+      </w:r>
+      <w:proofErr w:type="spellEnd"/>
+      <w:r>
+        <w:t>=</w:t>
+      </w:r>
+      <w:proofErr w:type="spellStart"/>
+      <w:r>
+        <w:t>Deltawing</w:t>
+      </w:r>
+      <w:proofErr w:type="spellEnd"/>
+      <w:r>
+        <w:t>' x500Name) `</w:t>
+      </w:r>
+    </w:p>
+    <w:p>
+      <w:pPr>
+        <w:pStyle w:val="Codeblock"/>
+      </w:pPr>
+      <w:r>
+        <w:t>&gt;&gt; -Verbose</w:t>
+      </w:r>
+    </w:p>
+    <w:p>
+      <w:pPr>
+        <w:pStyle w:val="Codeblock"/>
+      </w:pPr>
+    </w:p>
+    <w:p>
+      <w:pPr>
+        <w:pStyle w:val="Codeblock"/>
+      </w:pPr>
+      <w:r>
+        <w:t>Response</w:t>
+      </w:r>
+    </w:p>
+    <w:p>
+      <w:pPr>
+        <w:pStyle w:val="Codeblock"/>
+      </w:pPr>
+      <w:r>
+        <w:t>--------</w:t>
+      </w:r>
+    </w:p>
+    <w:p>
+      <w:pPr>
+        <w:pStyle w:val="Codeblock"/>
+      </w:pPr>
+      <w:r>
+        <w:t>@{Decision=</w:t>
+      </w:r>
+      <w:r>
+        <w:t>Permit</w:t>
+      </w:r>
+      <w:r>
+        <w:t>; Status=}</w:t>
+      </w:r>
+      <w:bookmarkStart w:id="2" w:name="_GoBack"/>
+      <w:bookmarkEnd w:id="2"/>
     </w:p>
     <w:sectPr>
       <w:footerReference w:type="default" r:id="rId9"/>
@@ -3190,8 +3141,6 @@
       <w:r>
         <w:t xml:space="preserve">not </w:t>
       </w:r>
-      <w:bookmarkStart w:id="1" w:name="_GoBack"/>
-      <w:bookmarkEnd w:id="1"/>
       <w:r>
         <w:t>manage them properly.</w:t>
       </w:r>
@@ -6565,7 +6514,7 @@
 </file>
 
 <file path=customXml/itemProps1.xml><?xml version="1.0" encoding="utf-8"?>
-<ds:datastoreItem xmlns:ds="http://schemas.openxmlformats.org/officeDocument/2006/customXml" ds:itemID="{4378BEAB-B755-481D-A79A-18714BCB34FF}">
+<ds:datastoreItem xmlns:ds="http://schemas.openxmlformats.org/officeDocument/2006/customXml" ds:itemID="{DC31D72D-26E5-4B08-AAF0-41F3F2736024}">
   <ds:schemaRefs>
     <ds:schemaRef ds:uri="http://schemas.openxmlformats.org/officeDocument/2006/bibliography"/>
   </ds:schemaRefs>

</xml_diff>